<commit_message>
pdf removed and project file added
</commit_message>
<xml_diff>
--- a/Class_Test-1_Answer.docx
+++ b/Class_Test-1_Answer.docx
@@ -1,6 +1,6 @@
 
 <file path=word/document.xml><?xml version="1.0" encoding="utf-8"?>
-<w:document xmlns:wpc="http://schemas.microsoft.com/office/word/2010/wordprocessingCanvas" xmlns:cx="http://schemas.microsoft.com/office/drawing/2014/chartex" xmlns:cx1="http://schemas.microsoft.com/office/drawing/2015/9/8/chartex" xmlns:cx2="http://schemas.microsoft.com/office/drawing/2015/10/21/chartex" xmlns:cx3="http://schemas.microsoft.com/office/drawing/2016/5/9/chartex" xmlns:cx4="http://schemas.microsoft.com/office/drawing/2016/5/10/chartex" xmlns:cx5="http://schemas.microsoft.com/office/drawing/2016/5/11/chartex" xmlns:cx6="http://schemas.microsoft.com/office/drawing/2016/5/12/chartex" xmlns:cx7="http://schemas.microsoft.com/office/drawing/2016/5/13/chartex" xmlns:cx8="http://schemas.microsoft.com/office/drawing/2016/5/14/chartex" xmlns:mc="http://schemas.openxmlformats.org/markup-compatibility/2006" xmlns:aink="http://schemas.microsoft.com/office/drawing/2016/ink" xmlns:am3d="http://schemas.microsoft.com/office/drawing/2017/model3d" xmlns:o="urn:schemas-microsoft-com:office:office" xmlns:oel="http://schemas.microsoft.com/office/2019/extlst" xmlns:r="http://schemas.openxmlformats.org/officeDocument/2006/relationships" xmlns:m="http://schemas.openxmlformats.org/officeDocument/2006/math" xmlns:v="urn:schemas-microsoft-com:vml" xmlns:wp14="http://schemas.microsoft.com/office/word/2010/wordprocessingDrawing" xmlns:wp="http://schemas.openxmlformats.org/drawingml/2006/wordprocessingDrawing" xmlns:w10="urn:schemas-microsoft-com:office:word" xmlns:w="http://schemas.openxmlformats.org/wordprocessingml/2006/main" xmlns:w14="http://schemas.microsoft.com/office/word/2010/wordml" xmlns:w15="http://schemas.microsoft.com/office/word/2012/wordml" xmlns:w16cex="http://schemas.microsoft.com/office/word/2018/wordml/cex" xmlns:w16cid="http://schemas.microsoft.com/office/word/2016/wordml/cid" xmlns:w16="http://schemas.microsoft.com/office/word/2018/wordml" xmlns:w16du="http://schemas.microsoft.com/office/word/2023/wordml/word16du" xmlns:w16sdtdh="http://schemas.microsoft.com/office/word/2020/wordml/sdtdatahash" xmlns:w16sdtfl="http://schemas.microsoft.com/office/word/2024/wordml/sdtformatlock" xmlns:w16se="http://schemas.microsoft.com/office/word/2015/wordml/symex" xmlns:wpg="http://schemas.microsoft.com/office/word/2010/wordprocessingGroup" xmlns:wpi="http://schemas.microsoft.com/office/word/2010/wordprocessingInk" xmlns:wne="http://schemas.microsoft.com/office/word/2006/wordml" xmlns:wps="http://schemas.microsoft.com/office/word/2010/wordprocessingShape" mc:Ignorable="w14 w15 w16se w16cid w16 w16cex w16sdtdh w16sdtfl w16du wp14">
+<w:document xmlns:wpc="http://schemas.microsoft.com/office/word/2010/wordprocessingCanvas" xmlns:cx="http://schemas.microsoft.com/office/drawing/2014/chartex" xmlns:cx1="http://schemas.microsoft.com/office/drawing/2015/9/8/chartex" xmlns:cx2="http://schemas.microsoft.com/office/drawing/2015/10/21/chartex" xmlns:cx3="http://schemas.microsoft.com/office/drawing/2016/5/9/chartex" xmlns:cx4="http://schemas.microsoft.com/office/drawing/2016/5/10/chartex" xmlns:cx5="http://schemas.microsoft.com/office/drawing/2016/5/11/chartex" xmlns:cx6="http://schemas.microsoft.com/office/drawing/2016/5/12/chartex" xmlns:cx7="http://schemas.microsoft.com/office/drawing/2016/5/13/chartex" xmlns:cx8="http://schemas.microsoft.com/office/drawing/2016/5/14/chartex" xmlns:mc="http://schemas.openxmlformats.org/markup-compatibility/2006" xmlns:aink="http://schemas.microsoft.com/office/drawing/2016/ink" xmlns:am3d="http://schemas.microsoft.com/office/drawing/2017/model3d" xmlns:o="urn:schemas-microsoft-com:office:office" xmlns:r="http://schemas.openxmlformats.org/officeDocument/2006/relationships" xmlns:m="http://schemas.openxmlformats.org/officeDocument/2006/math" xmlns:v="urn:schemas-microsoft-com:vml" xmlns:wp14="http://schemas.microsoft.com/office/word/2010/wordprocessingDrawing" xmlns:wp="http://schemas.openxmlformats.org/drawingml/2006/wordprocessingDrawing" xmlns:w10="urn:schemas-microsoft-com:office:word" xmlns:w="http://schemas.openxmlformats.org/wordprocessingml/2006/main" xmlns:w14="http://schemas.microsoft.com/office/word/2010/wordml" xmlns:w15="http://schemas.microsoft.com/office/word/2012/wordml" xmlns:w16cid="http://schemas.microsoft.com/office/word/2016/wordml/cid" xmlns:w16se="http://schemas.microsoft.com/office/word/2015/wordml/symex" xmlns:wpg="http://schemas.microsoft.com/office/word/2010/wordprocessingGroup" xmlns:wpi="http://schemas.microsoft.com/office/word/2010/wordprocessingInk" xmlns:wne="http://schemas.microsoft.com/office/word/2006/wordml" xmlns:wps="http://schemas.microsoft.com/office/word/2010/wordprocessingShape" mc:Ignorable="w14 w15 w16se w16cid wp14">
   <w:body>
     <w:tbl>
       <w:tblPr>
@@ -95,9 +95,40 @@
               <w:rPr>
                 <w:b/>
                 <w:sz w:val="32"/>
-                <w:u w:val="single"/>
-              </w:rPr>
-            </w:pPr>
+              </w:rPr>
+            </w:pPr>
+            <w:r>
+              <w:rPr>
+                <w:b/>
+                <w:sz w:val="28"/>
+              </w:rPr>
+              <w:t xml:space="preserve">Sheikh </w:t>
+            </w:r>
+            <w:proofErr w:type="spellStart"/>
+            <w:r>
+              <w:rPr>
+                <w:b/>
+                <w:sz w:val="28"/>
+              </w:rPr>
+              <w:t>Rubaeid</w:t>
+            </w:r>
+            <w:proofErr w:type="spellEnd"/>
+            <w:r>
+              <w:rPr>
+                <w:b/>
+                <w:sz w:val="28"/>
+              </w:rPr>
+              <w:t xml:space="preserve"> </w:t>
+            </w:r>
+            <w:proofErr w:type="spellStart"/>
+            <w:r>
+              <w:rPr>
+                <w:b/>
+                <w:sz w:val="28"/>
+              </w:rPr>
+              <w:t>Sanjid</w:t>
+            </w:r>
+            <w:proofErr w:type="spellEnd"/>
           </w:p>
         </w:tc>
         <w:tc>
@@ -110,9 +141,15 @@
               <w:rPr>
                 <w:b/>
                 <w:sz w:val="32"/>
-                <w:u w:val="single"/>
-              </w:rPr>
-            </w:pPr>
+              </w:rPr>
+            </w:pPr>
+            <w:r>
+              <w:rPr>
+                <w:b/>
+                <w:sz w:val="28"/>
+              </w:rPr>
+              <w:t>21-45844-3</w:t>
+            </w:r>
           </w:p>
         </w:tc>
         <w:tc>
@@ -125,9 +162,56 @@
               <w:rPr>
                 <w:b/>
                 <w:sz w:val="32"/>
-                <w:u w:val="single"/>
-              </w:rPr>
-            </w:pPr>
+              </w:rPr>
+            </w:pPr>
+            <w:r>
+              <w:rPr>
+                <w:b/>
+                <w:noProof/>
+                <w:sz w:val="32"/>
+              </w:rPr>
+              <w:drawing>
+                <wp:inline distT="0" distB="0" distL="0" distR="0" wp14:anchorId="7B679A02" wp14:editId="140D1942">
+                  <wp:extent cx="1047750" cy="341303"/>
+                  <wp:effectExtent l="0" t="0" r="0" b="0"/>
+                  <wp:docPr id="1" name="Picture 1"/>
+                  <wp:cNvGraphicFramePr>
+                    <a:graphicFrameLocks xmlns:a="http://schemas.openxmlformats.org/drawingml/2006/main" noChangeAspect="1"/>
+                  </wp:cNvGraphicFramePr>
+                  <a:graphic xmlns:a="http://schemas.openxmlformats.org/drawingml/2006/main">
+                    <a:graphicData uri="http://schemas.openxmlformats.org/drawingml/2006/picture">
+                      <pic:pic xmlns:pic="http://schemas.openxmlformats.org/drawingml/2006/picture">
+                        <pic:nvPicPr>
+                          <pic:cNvPr id="1" name="Rubaeid_Sign-removebg.png"/>
+                          <pic:cNvPicPr/>
+                        </pic:nvPicPr>
+                        <pic:blipFill>
+                          <a:blip r:embed="rId7" cstate="print">
+                            <a:extLst>
+                              <a:ext uri="{28A0092B-C50C-407E-A947-70E740481C1C}">
+                                <a14:useLocalDpi xmlns:a14="http://schemas.microsoft.com/office/drawing/2010/main" val="0"/>
+                              </a:ext>
+                            </a:extLst>
+                          </a:blip>
+                          <a:stretch>
+                            <a:fillRect/>
+                          </a:stretch>
+                        </pic:blipFill>
+                        <pic:spPr>
+                          <a:xfrm>
+                            <a:off x="0" y="0"/>
+                            <a:ext cx="1175574" cy="382942"/>
+                          </a:xfrm>
+                          <a:prstGeom prst="rect">
+                            <a:avLst/>
+                          </a:prstGeom>
+                        </pic:spPr>
+                      </pic:pic>
+                    </a:graphicData>
+                  </a:graphic>
+                </wp:inline>
+              </w:drawing>
+            </w:r>
           </w:p>
         </w:tc>
       </w:tr>
@@ -157,6 +241,8 @@
         </w:rPr>
         <w:t>1</w:t>
       </w:r>
+      <w:bookmarkStart w:id="0" w:name="_GoBack"/>
+      <w:bookmarkEnd w:id="0"/>
     </w:p>
     <w:p>
       <w:pPr>
@@ -352,23 +438,7 @@
           <w:rFonts w:ascii="Times New Roman" w:hAnsi="Times New Roman" w:cs="Times New Roman"/>
           <w:sz w:val="24"/>
         </w:rPr>
-        <w:t xml:space="preserve">. He is also granted </w:t>
-      </w:r>
-      <w:proofErr w:type="gramStart"/>
-      <w:r>
-        <w:rPr>
-          <w:rFonts w:ascii="Times New Roman" w:hAnsi="Times New Roman" w:cs="Times New Roman"/>
-          <w:sz w:val="24"/>
-        </w:rPr>
-        <w:t>the permission</w:t>
-      </w:r>
-      <w:proofErr w:type="gramEnd"/>
-      <w:r>
-        <w:rPr>
-          <w:rFonts w:ascii="Times New Roman" w:hAnsi="Times New Roman" w:cs="Times New Roman"/>
-          <w:sz w:val="24"/>
-        </w:rPr>
-        <w:t xml:space="preserve"> to </w:t>
+        <w:t xml:space="preserve">. He is also granted the permission to </w:t>
       </w:r>
       <w:r>
         <w:rPr>
@@ -2334,7 +2404,6 @@
           <w:sz w:val="24"/>
           <w:szCs w:val="32"/>
         </w:rPr>
-        <w:lastRenderedPageBreak/>
         <w:t>Afte</w:t>
       </w:r>
       <w:r>
@@ -2405,23 +2474,7 @@
           <w:rFonts w:ascii="Times New Roman" w:hAnsi="Times New Roman" w:cs="Times New Roman"/>
           <w:sz w:val="24"/>
         </w:rPr>
-        <w:t xml:space="preserve">Write down the question </w:t>
-      </w:r>
-      <w:proofErr w:type="gramStart"/>
-      <w:r>
-        <w:rPr>
-          <w:rFonts w:ascii="Times New Roman" w:hAnsi="Times New Roman" w:cs="Times New Roman"/>
-          <w:sz w:val="24"/>
-        </w:rPr>
-        <w:t>and also</w:t>
-      </w:r>
-      <w:proofErr w:type="gramEnd"/>
-      <w:r>
-        <w:rPr>
-          <w:rFonts w:ascii="Times New Roman" w:hAnsi="Times New Roman" w:cs="Times New Roman"/>
-          <w:sz w:val="24"/>
-        </w:rPr>
-        <w:t xml:space="preserve"> the answer. Give screenshot of the result of the query</w:t>
+        <w:t>Write down the question and also the answer. Give screenshot of the result of the query</w:t>
       </w:r>
       <w:r>
         <w:rPr>
@@ -2477,7 +2530,7 @@
           <w:szCs w:val="32"/>
         </w:rPr>
         <w:sectPr>
-          <w:headerReference w:type="default" r:id="rId7"/>
+          <w:headerReference w:type="default" r:id="rId8"/>
           <w:pgSz w:w="12240" w:h="15840"/>
           <w:pgMar w:top="1440" w:right="1440" w:bottom="1440" w:left="1440" w:header="720" w:footer="720" w:gutter="0"/>
           <w:cols w:space="720"/>
@@ -2899,59 +2952,1773 @@
       </w:pPr>
       <w:r>
         <w:rPr>
-          <w:rFonts w:ascii="Times New Roman" w:hAnsi="Times New Roman" w:cs="Times New Roman"/>
-          <w:sz w:val="24"/>
-        </w:rPr>
-        <w:t xml:space="preserve">-using </w:t>
-      </w:r>
-      <w:r>
-        <w:rPr>
-          <w:rFonts w:ascii="Times New Roman" w:hAnsi="Times New Roman" w:cs="Times New Roman"/>
-          <w:b/>
-          <w:bCs/>
-          <w:sz w:val="24"/>
-        </w:rPr>
-        <w:t>HAVING</w:t>
-      </w:r>
-      <w:r>
-        <w:rPr>
-          <w:rFonts w:ascii="Times New Roman" w:hAnsi="Times New Roman" w:cs="Times New Roman"/>
-          <w:sz w:val="24"/>
-        </w:rPr>
-        <w:t xml:space="preserve"> clause</w:t>
-      </w:r>
-    </w:p>
-    <w:p>
-      <w:pPr>
-        <w:rPr>
-          <w:rFonts w:ascii="Times New Roman" w:hAnsi="Times New Roman" w:cs="Times New Roman"/>
-          <w:sz w:val="24"/>
-        </w:rPr>
-      </w:pPr>
-      <w:r>
-        <w:rPr>
-          <w:rFonts w:ascii="Times New Roman" w:hAnsi="Times New Roman" w:cs="Times New Roman"/>
           <w:noProof/>
-          <w:sz w:val="24"/>
-        </w:rPr>
-        <w:pict w14:anchorId="471A427C">
+        </w:rPr>
+        <w:pict w14:anchorId="16367388">
           <v:shapetype id="_x0000_t202" coordsize="21600,21600" o:spt="202" path="m,l,21600r21600,l21600,xe">
             <v:stroke joinstyle="miter"/>
             <v:path gradientshapeok="t" o:connecttype="rect"/>
           </v:shapetype>
-          <v:shape id="_x0000_s1026" type="#_x0000_t202" style="position:absolute;margin-left:2.25pt;margin-top:4.1pt;width:510.75pt;height:333.75pt;z-index:251658240">
+          <v:shape id="Text Box 2" o:spid="_x0000_s1028" type="#_x0000_t202" style="position:absolute;margin-left:0;margin-top:39.95pt;width:521.25pt;height:288.75pt;z-index:251659264;visibility:visible;mso-wrap-distance-left:9pt;mso-wrap-distance-top:3.6pt;mso-wrap-distance-right:9pt;mso-wrap-distance-bottom:3.6pt;mso-position-horizontal:center;mso-position-horizontal-relative:margin;mso-position-vertical:absolute;mso-position-vertical-relative:text;mso-width-relative:margin;mso-height-relative:margin;v-text-anchor:top">
             <v:textbox>
               <w:txbxContent>
                 <w:p>
-                  <w:r>
-                    <w:t>Answer</w:t>
-                  </w:r>
-                  <w:r>
-                    <w:t>:</w:t>
+                  <w:pPr>
+                    <w:jc w:val="both"/>
+                  </w:pPr>
+                  <w:r>
+                    <w:t>Answer:</w:t>
+                  </w:r>
+                </w:p>
+                <w:p>
+                  <w:pPr>
+                    <w:jc w:val="both"/>
+                  </w:pPr>
+                  <w:r>
+                    <w:t>CREATE TABLE House (</w:t>
+                  </w:r>
+                </w:p>
+                <w:p>
+                  <w:pPr>
+                    <w:jc w:val="both"/>
+                  </w:pPr>
+                  <w:r>
+                    <w:t xml:space="preserve">    </w:t>
+                  </w:r>
+                  <w:proofErr w:type="spellStart"/>
+                  <w:r>
+                    <w:t>H_Id</w:t>
+                  </w:r>
+                  <w:proofErr w:type="spellEnd"/>
+                  <w:r>
+                    <w:t xml:space="preserve"> NUMBER PRIMARY KEY,</w:t>
+                  </w:r>
+                </w:p>
+                <w:p>
+                  <w:pPr>
+                    <w:jc w:val="both"/>
+                  </w:pPr>
+                  <w:r>
+                    <w:t xml:space="preserve">    </w:t>
+                  </w:r>
+                  <w:proofErr w:type="spellStart"/>
+                  <w:r>
+                    <w:t>H_Name</w:t>
+                  </w:r>
+                  <w:proofErr w:type="spellEnd"/>
+                  <w:r>
+                    <w:t xml:space="preserve"> VARCHAR2(50) NOT NULL,</w:t>
+                  </w:r>
+                </w:p>
+                <w:p>
+                  <w:pPr>
+                    <w:jc w:val="both"/>
+                  </w:pPr>
+                  <w:r>
+                    <w:t xml:space="preserve">    </w:t>
+                  </w:r>
+                  <w:proofErr w:type="spellStart"/>
+                  <w:r>
+                    <w:t>H_Points</w:t>
+                  </w:r>
+                  <w:proofErr w:type="spellEnd"/>
+                  <w:r>
+                    <w:t xml:space="preserve"> NUMBER</w:t>
+                  </w:r>
+                </w:p>
+                <w:p>
+                  <w:pPr>
+                    <w:jc w:val="both"/>
+                  </w:pPr>
+                  <w:r>
+                    <w:t>);</w:t>
+                  </w:r>
+                </w:p>
+                <w:p>
+                  <w:pPr>
+                    <w:jc w:val="both"/>
+                  </w:pPr>
+                  <w:r>
+                    <w:rPr>
+                      <w:noProof/>
+                    </w:rPr>
+                    <w:drawing>
+                      <wp:inline distT="0" distB="0" distL="0" distR="0" wp14:anchorId="0D51DD65" wp14:editId="0CEE95A2">
+                        <wp:extent cx="3190875" cy="1941618"/>
+                        <wp:effectExtent l="0" t="0" r="0" b="0"/>
+                        <wp:docPr id="2" name="Picture 2"/>
+                        <wp:cNvGraphicFramePr>
+                          <a:graphicFrameLocks xmlns:a="http://schemas.openxmlformats.org/drawingml/2006/main" noChangeAspect="1"/>
+                        </wp:cNvGraphicFramePr>
+                        <a:graphic xmlns:a="http://schemas.openxmlformats.org/drawingml/2006/main">
+                          <a:graphicData uri="http://schemas.openxmlformats.org/drawingml/2006/picture">
+                            <pic:pic xmlns:pic="http://schemas.openxmlformats.org/drawingml/2006/picture">
+                              <pic:nvPicPr>
+                                <pic:cNvPr id="1" name=""/>
+                                <pic:cNvPicPr/>
+                              </pic:nvPicPr>
+                              <pic:blipFill>
+                                <a:blip r:embed="rId9"/>
+                                <a:stretch>
+                                  <a:fillRect/>
+                                </a:stretch>
+                              </pic:blipFill>
+                              <pic:spPr>
+                                <a:xfrm>
+                                  <a:off x="0" y="0"/>
+                                  <a:ext cx="3280640" cy="1996239"/>
+                                </a:xfrm>
+                                <a:prstGeom prst="rect">
+                                  <a:avLst/>
+                                </a:prstGeom>
+                              </pic:spPr>
+                            </pic:pic>
+                          </a:graphicData>
+                        </a:graphic>
+                      </wp:inline>
+                    </w:drawing>
                   </w:r>
                 </w:p>
               </w:txbxContent>
             </v:textbox>
+            <w10:wrap type="square" anchorx="margin"/>
+          </v:shape>
+        </w:pict>
+      </w:r>
+      <w:r>
+        <w:rPr>
+          <w:rFonts w:ascii="Times New Roman" w:hAnsi="Times New Roman" w:cs="Times New Roman"/>
+          <w:sz w:val="24"/>
+        </w:rPr>
+        <w:t xml:space="preserve">-using </w:t>
+      </w:r>
+      <w:r>
+        <w:rPr>
+          <w:rFonts w:ascii="Times New Roman" w:hAnsi="Times New Roman" w:cs="Times New Roman"/>
+          <w:b/>
+          <w:bCs/>
+          <w:sz w:val="24"/>
+        </w:rPr>
+        <w:t>HAVING</w:t>
+      </w:r>
+      <w:r>
+        <w:rPr>
+          <w:rFonts w:ascii="Times New Roman" w:hAnsi="Times New Roman" w:cs="Times New Roman"/>
+          <w:sz w:val="24"/>
+        </w:rPr>
+        <w:t xml:space="preserve"> clause</w:t>
+      </w:r>
+    </w:p>
+    <w:p>
+      <w:pPr>
+        <w:rPr>
+          <w:rFonts w:ascii="Times New Roman" w:hAnsi="Times New Roman" w:cs="Times New Roman"/>
+          <w:sz w:val="24"/>
+        </w:rPr>
+      </w:pPr>
+    </w:p>
+    <w:p>
+      <w:pPr>
+        <w:rPr>
+          <w:rFonts w:ascii="Times New Roman" w:hAnsi="Times New Roman" w:cs="Times New Roman"/>
+          <w:sz w:val="24"/>
+        </w:rPr>
+      </w:pPr>
+    </w:p>
+    <w:p>
+      <w:pPr>
+        <w:rPr>
+          <w:rFonts w:ascii="Times New Roman" w:hAnsi="Times New Roman" w:cs="Times New Roman"/>
+          <w:sz w:val="24"/>
+        </w:rPr>
+      </w:pPr>
+    </w:p>
+    <w:p>
+      <w:pPr>
+        <w:rPr>
+          <w:rFonts w:ascii="Times New Roman" w:hAnsi="Times New Roman" w:cs="Times New Roman"/>
+          <w:sz w:val="24"/>
+        </w:rPr>
+      </w:pPr>
+    </w:p>
+    <w:p>
+      <w:pPr>
+        <w:rPr>
+          <w:rFonts w:ascii="Times New Roman" w:hAnsi="Times New Roman" w:cs="Times New Roman"/>
+          <w:sz w:val="24"/>
+        </w:rPr>
+      </w:pPr>
+    </w:p>
+    <w:p>
+      <w:pPr>
+        <w:rPr>
+          <w:rFonts w:ascii="Times New Roman" w:hAnsi="Times New Roman" w:cs="Times New Roman"/>
+          <w:sz w:val="24"/>
+        </w:rPr>
+      </w:pPr>
+    </w:p>
+    <w:p>
+      <w:pPr>
+        <w:rPr>
+          <w:rFonts w:ascii="Times New Roman" w:hAnsi="Times New Roman" w:cs="Times New Roman"/>
+          <w:sz w:val="24"/>
+        </w:rPr>
+      </w:pPr>
+    </w:p>
+    <w:p>
+      <w:pPr>
+        <w:rPr>
+          <w:rFonts w:ascii="Times New Roman" w:hAnsi="Times New Roman" w:cs="Times New Roman"/>
+          <w:sz w:val="24"/>
+        </w:rPr>
+      </w:pPr>
+    </w:p>
+    <w:p>
+      <w:pPr>
+        <w:rPr>
+          <w:rFonts w:ascii="Times New Roman" w:hAnsi="Times New Roman" w:cs="Times New Roman"/>
+          <w:sz w:val="24"/>
+        </w:rPr>
+      </w:pPr>
+    </w:p>
+    <w:p>
+      <w:pPr>
+        <w:rPr>
+          <w:rFonts w:ascii="Times New Roman" w:hAnsi="Times New Roman" w:cs="Times New Roman"/>
+          <w:sz w:val="24"/>
+        </w:rPr>
+      </w:pPr>
+    </w:p>
+    <w:p>
+      <w:pPr>
+        <w:rPr>
+          <w:rFonts w:ascii="Times New Roman" w:hAnsi="Times New Roman" w:cs="Times New Roman"/>
+          <w:sz w:val="24"/>
+        </w:rPr>
+      </w:pPr>
+    </w:p>
+    <w:p>
+      <w:pPr>
+        <w:rPr>
+          <w:rFonts w:ascii="Times New Roman" w:hAnsi="Times New Roman" w:cs="Times New Roman"/>
+          <w:sz w:val="24"/>
+        </w:rPr>
+      </w:pPr>
+    </w:p>
+    <w:p>
+      <w:pPr>
+        <w:rPr>
+          <w:rFonts w:ascii="Times New Roman" w:hAnsi="Times New Roman" w:cs="Times New Roman"/>
+          <w:sz w:val="24"/>
+        </w:rPr>
+      </w:pPr>
+      <w:r>
+        <w:rPr>
+          <w:noProof/>
+        </w:rPr>
+        <w:lastRenderedPageBreak/>
+        <w:pict w14:anchorId="60F9972C">
+          <v:shape id="_x0000_s1029" type="#_x0000_t202" style="position:absolute;margin-left:0;margin-top:14.25pt;width:520.15pt;height:683.7pt;z-index:251661312;visibility:visible;mso-wrap-distance-left:9pt;mso-wrap-distance-top:3.6pt;mso-wrap-distance-right:9pt;mso-wrap-distance-bottom:3.6pt;mso-position-horizontal:center;mso-position-horizontal-relative:margin;mso-position-vertical:absolute;mso-position-vertical-relative:text;mso-width-relative:margin;mso-height-relative:margin;v-text-anchor:top">
+            <v:textbox>
+              <w:txbxContent>
+                <w:p>
+                  <w:r>
+                    <w:t>CREATE TABLE Student (</w:t>
+                  </w:r>
+                </w:p>
+                <w:p>
+                  <w:r>
+                    <w:t xml:space="preserve">    </w:t>
+                  </w:r>
+                  <w:proofErr w:type="spellStart"/>
+                  <w:r>
+                    <w:t>S_Id</w:t>
+                  </w:r>
+                  <w:proofErr w:type="spellEnd"/>
+                  <w:r>
+                    <w:t xml:space="preserve"> NUMBER PRIMARY KEY,</w:t>
+                  </w:r>
+                </w:p>
+                <w:p>
+                  <w:r>
+                    <w:t xml:space="preserve">    </w:t>
+                  </w:r>
+                  <w:proofErr w:type="spellStart"/>
+                  <w:r>
+                    <w:t>S_Name</w:t>
+                  </w:r>
+                  <w:proofErr w:type="spellEnd"/>
+                  <w:r>
+                    <w:t xml:space="preserve"> VARCHAR2(50),</w:t>
+                  </w:r>
+                </w:p>
+                <w:p>
+                  <w:r>
+                    <w:t xml:space="preserve">    S_CGPA </w:t>
+                  </w:r>
+                  <w:proofErr w:type="gramStart"/>
+                  <w:r>
+                    <w:t>NUMBER(</w:t>
+                  </w:r>
+                  <w:proofErr w:type="gramEnd"/>
+                  <w:r>
+                    <w:t>3,2) CHECK (S_CGPA &lt;= 4.00),</w:t>
+                  </w:r>
+                </w:p>
+                <w:p>
+                  <w:r>
+                    <w:t xml:space="preserve">    </w:t>
+                  </w:r>
+                  <w:proofErr w:type="spellStart"/>
+                  <w:r>
+                    <w:t>S_BloodStatus</w:t>
+                  </w:r>
+                  <w:proofErr w:type="spellEnd"/>
+                  <w:r>
+                    <w:t xml:space="preserve"> VARCHAR2(20),</w:t>
+                  </w:r>
+                </w:p>
+                <w:p>
+                  <w:r>
+                    <w:t xml:space="preserve">    </w:t>
+                  </w:r>
+                  <w:proofErr w:type="spellStart"/>
+                  <w:r>
+                    <w:t>H_No</w:t>
+                  </w:r>
+                  <w:proofErr w:type="spellEnd"/>
+                  <w:r>
+                    <w:t xml:space="preserve"> NUMBER,</w:t>
+                  </w:r>
+                </w:p>
+                <w:p>
+                  <w:r>
+                    <w:t xml:space="preserve">    CONSTRAINT </w:t>
+                  </w:r>
+                  <w:proofErr w:type="spellStart"/>
+                  <w:r>
+                    <w:t>fk_house</w:t>
+                  </w:r>
+                  <w:proofErr w:type="spellEnd"/>
+                  <w:r>
+                    <w:t xml:space="preserve"> FOREIGN KEY (</w:t>
+                  </w:r>
+                  <w:proofErr w:type="spellStart"/>
+                  <w:r>
+                    <w:t>H_No</w:t>
+                  </w:r>
+                  <w:proofErr w:type="spellEnd"/>
+                  <w:r>
+                    <w:t>) REFERENCES House(</w:t>
+                  </w:r>
+                  <w:proofErr w:type="spellStart"/>
+                  <w:r>
+                    <w:t>H_Id</w:t>
+                  </w:r>
+                  <w:proofErr w:type="spellEnd"/>
+                  <w:r>
+                    <w:t>)</w:t>
+                  </w:r>
+                </w:p>
+                <w:p>
+                  <w:r>
+                    <w:t>);</w:t>
+                  </w:r>
+                </w:p>
+                <w:p>
+                  <w:r>
+                    <w:rPr>
+                      <w:noProof/>
+                    </w:rPr>
+                    <w:drawing>
+                      <wp:inline distT="0" distB="0" distL="0" distR="0" wp14:anchorId="3C9469AB" wp14:editId="1B235587">
+                        <wp:extent cx="3952875" cy="2573244"/>
+                        <wp:effectExtent l="0" t="0" r="0" b="0"/>
+                        <wp:docPr id="3" name="Picture 3"/>
+                        <wp:cNvGraphicFramePr>
+                          <a:graphicFrameLocks xmlns:a="http://schemas.openxmlformats.org/drawingml/2006/main" noChangeAspect="1"/>
+                        </wp:cNvGraphicFramePr>
+                        <a:graphic xmlns:a="http://schemas.openxmlformats.org/drawingml/2006/main">
+                          <a:graphicData uri="http://schemas.openxmlformats.org/drawingml/2006/picture">
+                            <pic:pic xmlns:pic="http://schemas.openxmlformats.org/drawingml/2006/picture">
+                              <pic:nvPicPr>
+                                <pic:cNvPr id="1" name=""/>
+                                <pic:cNvPicPr/>
+                              </pic:nvPicPr>
+                              <pic:blipFill>
+                                <a:blip r:embed="rId10"/>
+                                <a:stretch>
+                                  <a:fillRect/>
+                                </a:stretch>
+                              </pic:blipFill>
+                              <pic:spPr>
+                                <a:xfrm>
+                                  <a:off x="0" y="0"/>
+                                  <a:ext cx="3969803" cy="2584264"/>
+                                </a:xfrm>
+                                <a:prstGeom prst="rect">
+                                  <a:avLst/>
+                                </a:prstGeom>
+                              </pic:spPr>
+                            </pic:pic>
+                          </a:graphicData>
+                        </a:graphic>
+                      </wp:inline>
+                    </w:drawing>
+                  </w:r>
+                </w:p>
+                <w:p>
+                  <w:pPr>
+                    <w:rPr>
+                      <w:b/>
+                    </w:rPr>
+                  </w:pPr>
+                  <w:r>
+                    <w:rPr>
+                      <w:b/>
+                    </w:rPr>
+                    <w:t>1. Using ARITHMETIC Operator</w:t>
+                  </w:r>
+                </w:p>
+                <w:p>
+                  <w:r>
+                    <w:rPr>
+                      <w:b/>
+                    </w:rPr>
+                    <w:t>Question:</w:t>
+                  </w:r>
+                  <w:r>
+                    <w:t xml:space="preserve"> </w:t>
+                  </w:r>
+                  <w:r>
+                    <w:t>Find the CGPA of each student after adding 0.10 bonus marks.</w:t>
+                  </w:r>
+                </w:p>
+                <w:p>
+                  <w:r>
+                    <w:rPr>
+                      <w:b/>
+                    </w:rPr>
+                    <w:t>Answer:</w:t>
+                  </w:r>
+                  <w:r>
+                    <w:t xml:space="preserve"> </w:t>
+                  </w:r>
+                  <w:r>
+                    <w:t xml:space="preserve">SELECT </w:t>
+                  </w:r>
+                  <w:proofErr w:type="spellStart"/>
+                  <w:r>
+                    <w:t>S_Name</w:t>
+                  </w:r>
+                  <w:proofErr w:type="spellEnd"/>
+                  <w:r>
+                    <w:t xml:space="preserve">, S_CGPA, (S_CGPA + 0.10) AS </w:t>
+                  </w:r>
+                  <w:proofErr w:type="spellStart"/>
+                  <w:r>
+                    <w:t>CGPA_with_Bonus</w:t>
+                  </w:r>
+                  <w:proofErr w:type="spellEnd"/>
+                  <w:r>
+                    <w:t xml:space="preserve"> </w:t>
+                  </w:r>
+                  <w:r>
+                    <w:t>FROM Student;</w:t>
+                  </w:r>
+                </w:p>
+                <w:p>
+                  <w:r>
+                    <w:rPr>
+                      <w:noProof/>
+                    </w:rPr>
+                    <w:drawing>
+                      <wp:inline distT="0" distB="0" distL="0" distR="0" wp14:anchorId="55F4141E" wp14:editId="64C5F5BC">
+                        <wp:extent cx="2971800" cy="2384963"/>
+                        <wp:effectExtent l="0" t="0" r="0" b="0"/>
+                        <wp:docPr id="4" name="Picture 4"/>
+                        <wp:cNvGraphicFramePr>
+                          <a:graphicFrameLocks xmlns:a="http://schemas.openxmlformats.org/drawingml/2006/main" noChangeAspect="1"/>
+                        </wp:cNvGraphicFramePr>
+                        <a:graphic xmlns:a="http://schemas.openxmlformats.org/drawingml/2006/main">
+                          <a:graphicData uri="http://schemas.openxmlformats.org/drawingml/2006/picture">
+                            <pic:pic xmlns:pic="http://schemas.openxmlformats.org/drawingml/2006/picture">
+                              <pic:nvPicPr>
+                                <pic:cNvPr id="1" name=""/>
+                                <pic:cNvPicPr/>
+                              </pic:nvPicPr>
+                              <pic:blipFill>
+                                <a:blip r:embed="rId11"/>
+                                <a:stretch>
+                                  <a:fillRect/>
+                                </a:stretch>
+                              </pic:blipFill>
+                              <pic:spPr>
+                                <a:xfrm>
+                                  <a:off x="0" y="0"/>
+                                  <a:ext cx="2999170" cy="2406928"/>
+                                </a:xfrm>
+                                <a:prstGeom prst="rect">
+                                  <a:avLst/>
+                                </a:prstGeom>
+                              </pic:spPr>
+                            </pic:pic>
+                          </a:graphicData>
+                        </a:graphic>
+                      </wp:inline>
+                    </w:drawing>
+                  </w:r>
+                </w:p>
+              </w:txbxContent>
+            </v:textbox>
+            <w10:wrap type="square" anchorx="margin"/>
+          </v:shape>
+        </w:pict>
+      </w:r>
+    </w:p>
+    <w:p>
+      <w:pPr>
+        <w:rPr>
+          <w:rFonts w:ascii="Times New Roman" w:hAnsi="Times New Roman" w:cs="Times New Roman"/>
+          <w:sz w:val="24"/>
+        </w:rPr>
+      </w:pPr>
+      <w:r>
+        <w:rPr>
+          <w:noProof/>
+        </w:rPr>
+        <w:lastRenderedPageBreak/>
+        <w:pict w14:anchorId="5DA8CD40">
+          <v:shape id="_x0000_s1030" type="#_x0000_t202" style="position:absolute;margin-left:0;margin-top:-26.25pt;width:517.9pt;height:698.25pt;z-index:251663360;visibility:visible;mso-wrap-distance-left:9pt;mso-wrap-distance-top:3.6pt;mso-wrap-distance-right:9pt;mso-wrap-distance-bottom:3.6pt;mso-position-horizontal:center;mso-position-horizontal-relative:margin;mso-position-vertical:absolute;mso-position-vertical-relative:text;mso-width-relative:margin;mso-height-relative:margin;v-text-anchor:top">
+            <v:textbox>
+              <w:txbxContent>
+                <w:p>
+                  <w:pPr>
+                    <w:rPr>
+                      <w:b/>
+                    </w:rPr>
+                  </w:pPr>
+                  <w:r>
+                    <w:rPr>
+                      <w:b/>
+                    </w:rPr>
+                    <w:t xml:space="preserve">2. </w:t>
+                  </w:r>
+                  <w:r>
+                    <w:rPr>
+                      <w:b/>
+                    </w:rPr>
+                    <w:t>Using CONCATENATION Operator</w:t>
+                  </w:r>
+                </w:p>
+                <w:p>
+                  <w:r>
+                    <w:rPr>
+                      <w:b/>
+                    </w:rPr>
+                    <w:t>Question:</w:t>
+                  </w:r>
+                  <w:r>
+                    <w:t xml:space="preserve"> </w:t>
+                  </w:r>
+                  <w:r>
+                    <w:t>Display the full description like "Student Harry belongs to house 11".</w:t>
+                  </w:r>
+                </w:p>
+                <w:p>
+                  <w:r>
+                    <w:rPr>
+                      <w:b/>
+                    </w:rPr>
+                    <w:t>Answer:</w:t>
+                  </w:r>
+                  <w:r>
+                    <w:t xml:space="preserve"> </w:t>
+                  </w:r>
+                  <w:r>
+                    <w:t xml:space="preserve">SELECT 'Student ' || </w:t>
+                  </w:r>
+                  <w:proofErr w:type="spellStart"/>
+                  <w:r>
+                    <w:t>S_Name</w:t>
+                  </w:r>
+                  <w:proofErr w:type="spellEnd"/>
+                  <w:r>
+                    <w:t xml:space="preserve"> || ' belongs to house ' || </w:t>
+                  </w:r>
+                  <w:proofErr w:type="spellStart"/>
+                  <w:r>
+                    <w:t>H_No</w:t>
+                  </w:r>
+                  <w:proofErr w:type="spellEnd"/>
+                  <w:r>
+                    <w:t xml:space="preserve"> AS </w:t>
+                  </w:r>
+                  <w:proofErr w:type="spellStart"/>
+                  <w:r>
+                    <w:t>Student_Info</w:t>
+                  </w:r>
+                  <w:proofErr w:type="spellEnd"/>
+                  <w:r>
+                    <w:t xml:space="preserve"> </w:t>
+                  </w:r>
+                  <w:r>
+                    <w:t>FROM Student;</w:t>
+                  </w:r>
+                </w:p>
+                <w:p>
+                  <w:r>
+                    <w:rPr>
+                      <w:noProof/>
+                    </w:rPr>
+                    <w:drawing>
+                      <wp:inline distT="0" distB="0" distL="0" distR="0" wp14:anchorId="3F823EBC" wp14:editId="2D0B6E39">
+                        <wp:extent cx="2695575" cy="2155074"/>
+                        <wp:effectExtent l="0" t="0" r="0" b="0"/>
+                        <wp:docPr id="5" name="Picture 5"/>
+                        <wp:cNvGraphicFramePr>
+                          <a:graphicFrameLocks xmlns:a="http://schemas.openxmlformats.org/drawingml/2006/main" noChangeAspect="1"/>
+                        </wp:cNvGraphicFramePr>
+                        <a:graphic xmlns:a="http://schemas.openxmlformats.org/drawingml/2006/main">
+                          <a:graphicData uri="http://schemas.openxmlformats.org/drawingml/2006/picture">
+                            <pic:pic xmlns:pic="http://schemas.openxmlformats.org/drawingml/2006/picture">
+                              <pic:nvPicPr>
+                                <pic:cNvPr id="1" name=""/>
+                                <pic:cNvPicPr/>
+                              </pic:nvPicPr>
+                              <pic:blipFill>
+                                <a:blip r:embed="rId12"/>
+                                <a:stretch>
+                                  <a:fillRect/>
+                                </a:stretch>
+                              </pic:blipFill>
+                              <pic:spPr>
+                                <a:xfrm>
+                                  <a:off x="0" y="0"/>
+                                  <a:ext cx="2722638" cy="2176710"/>
+                                </a:xfrm>
+                                <a:prstGeom prst="rect">
+                                  <a:avLst/>
+                                </a:prstGeom>
+                              </pic:spPr>
+                            </pic:pic>
+                          </a:graphicData>
+                        </a:graphic>
+                      </wp:inline>
+                    </w:drawing>
+                  </w:r>
+                </w:p>
+                <w:p>
+                  <w:pPr>
+                    <w:rPr>
+                      <w:b/>
+                    </w:rPr>
+                  </w:pPr>
+                  <w:r>
+                    <w:rPr>
+                      <w:b/>
+                    </w:rPr>
+                    <w:t>3. Using COLUMN ALIAS</w:t>
+                  </w:r>
+                </w:p>
+                <w:p>
+                  <w:r>
+                    <w:rPr>
+                      <w:b/>
+                    </w:rPr>
+                    <w:t>Question:</w:t>
+                  </w:r>
+                  <w:r>
+                    <w:t xml:space="preserve"> </w:t>
+                  </w:r>
+                  <w:r>
+                    <w:t>Display student names with CGPA, but rename CGPA as "Student CGPA".</w:t>
+                  </w:r>
+                </w:p>
+                <w:p>
+                  <w:r>
+                    <w:rPr>
+                      <w:b/>
+                    </w:rPr>
+                    <w:t>Answer:</w:t>
+                  </w:r>
+                  <w:r>
+                    <w:t xml:space="preserve"> </w:t>
+                  </w:r>
+                  <w:r>
+                    <w:t xml:space="preserve">SELECT </w:t>
+                  </w:r>
+                  <w:proofErr w:type="spellStart"/>
+                  <w:r>
+                    <w:t>S_Name</w:t>
+                  </w:r>
+                  <w:proofErr w:type="spellEnd"/>
+                  <w:r>
+                    <w:t>, S_CGPA AS "Student CGPA"</w:t>
+                  </w:r>
+                  <w:r>
+                    <w:t xml:space="preserve"> </w:t>
+                  </w:r>
+                  <w:r>
+                    <w:t>FROM Student;</w:t>
+                  </w:r>
+                </w:p>
+                <w:p>
+                  <w:r>
+                    <w:rPr>
+                      <w:noProof/>
+                    </w:rPr>
+                    <w:drawing>
+                      <wp:inline distT="0" distB="0" distL="0" distR="0" wp14:anchorId="1800BA49" wp14:editId="03CB0CDE">
+                        <wp:extent cx="2695575" cy="2122500"/>
+                        <wp:effectExtent l="0" t="0" r="0" b="0"/>
+                        <wp:docPr id="6" name="Picture 6"/>
+                        <wp:cNvGraphicFramePr>
+                          <a:graphicFrameLocks xmlns:a="http://schemas.openxmlformats.org/drawingml/2006/main" noChangeAspect="1"/>
+                        </wp:cNvGraphicFramePr>
+                        <a:graphic xmlns:a="http://schemas.openxmlformats.org/drawingml/2006/main">
+                          <a:graphicData uri="http://schemas.openxmlformats.org/drawingml/2006/picture">
+                            <pic:pic xmlns:pic="http://schemas.openxmlformats.org/drawingml/2006/picture">
+                              <pic:nvPicPr>
+                                <pic:cNvPr id="1" name=""/>
+                                <pic:cNvPicPr/>
+                              </pic:nvPicPr>
+                              <pic:blipFill>
+                                <a:blip r:embed="rId13"/>
+                                <a:stretch>
+                                  <a:fillRect/>
+                                </a:stretch>
+                              </pic:blipFill>
+                              <pic:spPr>
+                                <a:xfrm>
+                                  <a:off x="0" y="0"/>
+                                  <a:ext cx="2710915" cy="2134579"/>
+                                </a:xfrm>
+                                <a:prstGeom prst="rect">
+                                  <a:avLst/>
+                                </a:prstGeom>
+                              </pic:spPr>
+                            </pic:pic>
+                          </a:graphicData>
+                        </a:graphic>
+                      </wp:inline>
+                    </w:drawing>
+                  </w:r>
+                </w:p>
+                <w:p>
+                  <w:pPr>
+                    <w:rPr>
+                      <w:b/>
+                    </w:rPr>
+                  </w:pPr>
+                  <w:r>
+                    <w:rPr>
+                      <w:b/>
+                    </w:rPr>
+                    <w:t>4. Using LIKE Operator</w:t>
+                  </w:r>
+                </w:p>
+                <w:p>
+                  <w:r>
+                    <w:rPr>
+                      <w:b/>
+                    </w:rPr>
+                    <w:t>Question:</w:t>
+                  </w:r>
+                  <w:r>
+                    <w:t xml:space="preserve"> </w:t>
+                  </w:r>
+                  <w:r>
+                    <w:t>Find all students whose names start with 'H'.</w:t>
+                  </w:r>
+                </w:p>
+                <w:p>
+                  <w:r>
+                    <w:rPr>
+                      <w:b/>
+                    </w:rPr>
+                    <w:t>Answer:</w:t>
+                  </w:r>
+                  <w:r>
+                    <w:t xml:space="preserve"> </w:t>
+                  </w:r>
+                  <w:r>
+                    <w:t>SELECT * FROM Student</w:t>
+                  </w:r>
+                  <w:r>
+                    <w:t xml:space="preserve"> </w:t>
+                  </w:r>
+                  <w:r>
+                    <w:t xml:space="preserve">WHERE </w:t>
+                  </w:r>
+                  <w:proofErr w:type="spellStart"/>
+                  <w:r>
+                    <w:t>S_Name</w:t>
+                  </w:r>
+                  <w:proofErr w:type="spellEnd"/>
+                  <w:r>
+                    <w:t xml:space="preserve"> LIKE 'H%';</w:t>
+                  </w:r>
+                </w:p>
+                <w:p>
+                  <w:r>
+                    <w:rPr>
+                      <w:noProof/>
+                    </w:rPr>
+                    <w:drawing>
+                      <wp:inline distT="0" distB="0" distL="0" distR="0" wp14:anchorId="1C108338" wp14:editId="7446D2B0">
+                        <wp:extent cx="3762375" cy="1384045"/>
+                        <wp:effectExtent l="0" t="0" r="0" b="0"/>
+                        <wp:docPr id="7" name="Picture 7"/>
+                        <wp:cNvGraphicFramePr>
+                          <a:graphicFrameLocks xmlns:a="http://schemas.openxmlformats.org/drawingml/2006/main" noChangeAspect="1"/>
+                        </wp:cNvGraphicFramePr>
+                        <a:graphic xmlns:a="http://schemas.openxmlformats.org/drawingml/2006/main">
+                          <a:graphicData uri="http://schemas.openxmlformats.org/drawingml/2006/picture">
+                            <pic:pic xmlns:pic="http://schemas.openxmlformats.org/drawingml/2006/picture">
+                              <pic:nvPicPr>
+                                <pic:cNvPr id="1" name=""/>
+                                <pic:cNvPicPr/>
+                              </pic:nvPicPr>
+                              <pic:blipFill>
+                                <a:blip r:embed="rId14"/>
+                                <a:stretch>
+                                  <a:fillRect/>
+                                </a:stretch>
+                              </pic:blipFill>
+                              <pic:spPr>
+                                <a:xfrm>
+                                  <a:off x="0" y="0"/>
+                                  <a:ext cx="3810438" cy="1401726"/>
+                                </a:xfrm>
+                                <a:prstGeom prst="rect">
+                                  <a:avLst/>
+                                </a:prstGeom>
+                              </pic:spPr>
+                            </pic:pic>
+                          </a:graphicData>
+                        </a:graphic>
+                      </wp:inline>
+                    </w:drawing>
+                  </w:r>
+                </w:p>
+              </w:txbxContent>
+            </v:textbox>
+            <w10:wrap type="square" anchorx="margin"/>
+          </v:shape>
+        </w:pict>
+      </w:r>
+    </w:p>
+    <w:p>
+      <w:pPr>
+        <w:rPr>
+          <w:rFonts w:ascii="Times New Roman" w:hAnsi="Times New Roman" w:cs="Times New Roman"/>
+          <w:sz w:val="24"/>
+        </w:rPr>
+      </w:pPr>
+      <w:r>
+        <w:rPr>
+          <w:noProof/>
+        </w:rPr>
+        <w:lastRenderedPageBreak/>
+        <w:pict w14:anchorId="2D9FCCC8">
+          <v:shape id="_x0000_s1032" type="#_x0000_t202" style="position:absolute;margin-left:0;margin-top:-18pt;width:513.75pt;height:675.4pt;z-index:251667456;visibility:visible;mso-wrap-distance-left:9pt;mso-wrap-distance-top:3.6pt;mso-wrap-distance-right:9pt;mso-wrap-distance-bottom:3.6pt;mso-position-horizontal:center;mso-position-horizontal-relative:margin;mso-position-vertical:absolute;mso-position-vertical-relative:text;mso-width-relative:margin;mso-height-relative:margin;v-text-anchor:top">
+            <v:textbox>
+              <w:txbxContent>
+                <w:p>
+                  <w:pPr>
+                    <w:rPr>
+                      <w:b/>
+                    </w:rPr>
+                  </w:pPr>
+                  <w:r>
+                    <w:rPr>
+                      <w:b/>
+                    </w:rPr>
+                    <w:t>5. Using IS NULL Operator</w:t>
+                  </w:r>
+                </w:p>
+                <w:p>
+                  <w:r>
+                    <w:rPr>
+                      <w:b/>
+                    </w:rPr>
+                    <w:t>Question:</w:t>
+                  </w:r>
+                  <w:r>
+                    <w:t xml:space="preserve"> </w:t>
+                  </w:r>
+                  <w:r>
+                    <w:t>Find all students whose CGPA is not available (NULL).</w:t>
+                  </w:r>
+                </w:p>
+                <w:p>
+                  <w:r>
+                    <w:rPr>
+                      <w:b/>
+                    </w:rPr>
+                    <w:t>Answer:</w:t>
+                  </w:r>
+                  <w:r>
+                    <w:t xml:space="preserve"> </w:t>
+                  </w:r>
+                  <w:r>
+                    <w:t>SELECT * FROM Student</w:t>
+                  </w:r>
+                  <w:r>
+                    <w:t xml:space="preserve"> </w:t>
+                  </w:r>
+                  <w:r>
+                    <w:t>WHERE S_CGPA IS NULL;</w:t>
+                  </w:r>
+                </w:p>
+                <w:p>
+                  <w:r>
+                    <w:rPr>
+                      <w:noProof/>
+                    </w:rPr>
+                    <w:drawing>
+                      <wp:inline distT="0" distB="0" distL="0" distR="0" wp14:anchorId="6CF0EA32" wp14:editId="07CA91C6">
+                        <wp:extent cx="3714750" cy="1111250"/>
+                        <wp:effectExtent l="0" t="0" r="0" b="0"/>
+                        <wp:docPr id="8" name="Picture 8"/>
+                        <wp:cNvGraphicFramePr>
+                          <a:graphicFrameLocks xmlns:a="http://schemas.openxmlformats.org/drawingml/2006/main" noChangeAspect="1"/>
+                        </wp:cNvGraphicFramePr>
+                        <a:graphic xmlns:a="http://schemas.openxmlformats.org/drawingml/2006/main">
+                          <a:graphicData uri="http://schemas.openxmlformats.org/drawingml/2006/picture">
+                            <pic:pic xmlns:pic="http://schemas.openxmlformats.org/drawingml/2006/picture">
+                              <pic:nvPicPr>
+                                <pic:cNvPr id="1" name=""/>
+                                <pic:cNvPicPr/>
+                              </pic:nvPicPr>
+                              <pic:blipFill>
+                                <a:blip r:embed="rId15"/>
+                                <a:stretch>
+                                  <a:fillRect/>
+                                </a:stretch>
+                              </pic:blipFill>
+                              <pic:spPr>
+                                <a:xfrm>
+                                  <a:off x="0" y="0"/>
+                                  <a:ext cx="3738845" cy="1118458"/>
+                                </a:xfrm>
+                                <a:prstGeom prst="rect">
+                                  <a:avLst/>
+                                </a:prstGeom>
+                              </pic:spPr>
+                            </pic:pic>
+                          </a:graphicData>
+                        </a:graphic>
+                      </wp:inline>
+                    </w:drawing>
+                  </w:r>
+                </w:p>
+                <w:p>
+                  <w:pPr>
+                    <w:rPr>
+                      <w:b/>
+                    </w:rPr>
+                  </w:pPr>
+                  <w:r>
+                    <w:rPr>
+                      <w:b/>
+                    </w:rPr>
+                    <w:t>6. Using ORDER BY Clause</w:t>
+                  </w:r>
+                </w:p>
+                <w:p>
+                  <w:r>
+                    <w:rPr>
+                      <w:b/>
+                    </w:rPr>
+                    <w:t>Question:</w:t>
+                  </w:r>
+                  <w:r>
+                    <w:t xml:space="preserve"> </w:t>
+                  </w:r>
+                  <w:r>
+                    <w:t>Display all students ordered by CGPA in descending order.</w:t>
+                  </w:r>
+                </w:p>
+                <w:p>
+                  <w:r>
+                    <w:rPr>
+                      <w:b/>
+                    </w:rPr>
+                    <w:t>Answer:</w:t>
+                  </w:r>
+                  <w:r>
+                    <w:t xml:space="preserve"> </w:t>
+                  </w:r>
+                  <w:r>
+                    <w:t>SELECT * FROM Student</w:t>
+                  </w:r>
+                  <w:r>
+                    <w:t xml:space="preserve"> </w:t>
+                  </w:r>
+                  <w:r>
+                    <w:t>ORDER BY S_CGPA DESC;</w:t>
+                  </w:r>
+                </w:p>
+                <w:p>
+                  <w:r>
+                    <w:rPr>
+                      <w:noProof/>
+                    </w:rPr>
+                    <w:drawing>
+                      <wp:inline distT="0" distB="0" distL="0" distR="0" wp14:anchorId="02959F41" wp14:editId="46B154E6">
+                        <wp:extent cx="3505200" cy="2177917"/>
+                        <wp:effectExtent l="0" t="0" r="0" b="0"/>
+                        <wp:docPr id="9" name="Picture 9"/>
+                        <wp:cNvGraphicFramePr>
+                          <a:graphicFrameLocks xmlns:a="http://schemas.openxmlformats.org/drawingml/2006/main" noChangeAspect="1"/>
+                        </wp:cNvGraphicFramePr>
+                        <a:graphic xmlns:a="http://schemas.openxmlformats.org/drawingml/2006/main">
+                          <a:graphicData uri="http://schemas.openxmlformats.org/drawingml/2006/picture">
+                            <pic:pic xmlns:pic="http://schemas.openxmlformats.org/drawingml/2006/picture">
+                              <pic:nvPicPr>
+                                <pic:cNvPr id="1" name=""/>
+                                <pic:cNvPicPr/>
+                              </pic:nvPicPr>
+                              <pic:blipFill>
+                                <a:blip r:embed="rId16"/>
+                                <a:stretch>
+                                  <a:fillRect/>
+                                </a:stretch>
+                              </pic:blipFill>
+                              <pic:spPr>
+                                <a:xfrm>
+                                  <a:off x="0" y="0"/>
+                                  <a:ext cx="3523508" cy="2189293"/>
+                                </a:xfrm>
+                                <a:prstGeom prst="rect">
+                                  <a:avLst/>
+                                </a:prstGeom>
+                              </pic:spPr>
+                            </pic:pic>
+                          </a:graphicData>
+                        </a:graphic>
+                      </wp:inline>
+                    </w:drawing>
+                  </w:r>
+                </w:p>
+                <w:p>
+                  <w:pPr>
+                    <w:rPr>
+                      <w:b/>
+                    </w:rPr>
+                  </w:pPr>
+                  <w:r>
+                    <w:rPr>
+                      <w:b/>
+                    </w:rPr>
+                    <w:t>7. Using SUBSTR function</w:t>
+                  </w:r>
+                </w:p>
+                <w:p>
+                  <w:r>
+                    <w:rPr>
+                      <w:b/>
+                    </w:rPr>
+                    <w:t>Question:</w:t>
+                  </w:r>
+                  <w:r>
+                    <w:t xml:space="preserve"> </w:t>
+                  </w:r>
+                  <w:r>
+                    <w:t>Display the first 3 characters of student names.</w:t>
+                  </w:r>
+                </w:p>
+                <w:p>
+                  <w:r>
+                    <w:rPr>
+                      <w:b/>
+                    </w:rPr>
+                    <w:t>Answer:</w:t>
+                  </w:r>
+                  <w:r>
+                    <w:t xml:space="preserve"> </w:t>
+                  </w:r>
+                  <w:r>
+                    <w:t xml:space="preserve">SELECT </w:t>
+                  </w:r>
+                  <w:proofErr w:type="spellStart"/>
+                  <w:r>
+                    <w:t>S_Name</w:t>
+                  </w:r>
+                  <w:proofErr w:type="spellEnd"/>
+                  <w:r>
+                    <w:t xml:space="preserve">, </w:t>
+                  </w:r>
+                  <w:proofErr w:type="gramStart"/>
+                  <w:r>
+                    <w:t>SUBSTR(</w:t>
+                  </w:r>
+                  <w:proofErr w:type="spellStart"/>
+                  <w:proofErr w:type="gramEnd"/>
+                  <w:r>
+                    <w:t>S_Name</w:t>
+                  </w:r>
+                  <w:proofErr w:type="spellEnd"/>
+                  <w:r>
+                    <w:t xml:space="preserve">, 1, 3) AS </w:t>
+                  </w:r>
+                  <w:proofErr w:type="spellStart"/>
+                  <w:r>
+                    <w:t>Name_Start</w:t>
+                  </w:r>
+                  <w:proofErr w:type="spellEnd"/>
+                  <w:r>
+                    <w:t xml:space="preserve"> </w:t>
+                  </w:r>
+                  <w:r>
+                    <w:t>FROM Student;</w:t>
+                  </w:r>
+                </w:p>
+                <w:p>
+                  <w:r>
+                    <w:rPr>
+                      <w:noProof/>
+                    </w:rPr>
+                    <w:drawing>
+                      <wp:inline distT="0" distB="0" distL="0" distR="0" wp14:anchorId="5B060F2C" wp14:editId="70FC650C">
+                        <wp:extent cx="2571750" cy="2062827"/>
+                        <wp:effectExtent l="0" t="0" r="0" b="0"/>
+                        <wp:docPr id="10" name="Picture 10"/>
+                        <wp:cNvGraphicFramePr>
+                          <a:graphicFrameLocks xmlns:a="http://schemas.openxmlformats.org/drawingml/2006/main" noChangeAspect="1"/>
+                        </wp:cNvGraphicFramePr>
+                        <a:graphic xmlns:a="http://schemas.openxmlformats.org/drawingml/2006/main">
+                          <a:graphicData uri="http://schemas.openxmlformats.org/drawingml/2006/picture">
+                            <pic:pic xmlns:pic="http://schemas.openxmlformats.org/drawingml/2006/picture">
+                              <pic:nvPicPr>
+                                <pic:cNvPr id="1" name=""/>
+                                <pic:cNvPicPr/>
+                              </pic:nvPicPr>
+                              <pic:blipFill>
+                                <a:blip r:embed="rId17"/>
+                                <a:stretch>
+                                  <a:fillRect/>
+                                </a:stretch>
+                              </pic:blipFill>
+                              <pic:spPr>
+                                <a:xfrm>
+                                  <a:off x="0" y="0"/>
+                                  <a:ext cx="2611624" cy="2094810"/>
+                                </a:xfrm>
+                                <a:prstGeom prst="rect">
+                                  <a:avLst/>
+                                </a:prstGeom>
+                              </pic:spPr>
+                            </pic:pic>
+                          </a:graphicData>
+                        </a:graphic>
+                      </wp:inline>
+                    </w:drawing>
+                  </w:r>
+                </w:p>
+              </w:txbxContent>
+            </v:textbox>
+            <w10:wrap type="square" anchorx="margin"/>
+          </v:shape>
+        </w:pict>
+      </w:r>
+    </w:p>
+    <w:p>
+      <w:pPr>
+        <w:rPr>
+          <w:rFonts w:ascii="Times New Roman" w:hAnsi="Times New Roman" w:cs="Times New Roman"/>
+          <w:sz w:val="24"/>
+        </w:rPr>
+      </w:pPr>
+      <w:r>
+        <w:rPr>
+          <w:noProof/>
+        </w:rPr>
+        <w:lastRenderedPageBreak/>
+        <w:pict w14:anchorId="3DF50026">
+          <v:shape id="_x0000_s1034" type="#_x0000_t202" style="position:absolute;margin-left:0;margin-top:-18pt;width:517.6pt;height:701.25pt;z-index:251668480;visibility:visible;mso-wrap-distance-left:9pt;mso-wrap-distance-top:3.6pt;mso-wrap-distance-right:9pt;mso-wrap-distance-bottom:3.6pt;mso-position-horizontal:center;mso-position-horizontal-relative:margin;mso-width-relative:margin;mso-height-relative:margin;v-text-anchor:top">
+            <v:textbox>
+              <w:txbxContent>
+                <w:p>
+                  <w:pPr>
+                    <w:rPr>
+                      <w:b/>
+                    </w:rPr>
+                  </w:pPr>
+                  <w:r>
+                    <w:rPr>
+                      <w:b/>
+                    </w:rPr>
+                    <w:t>8. Using NVL function</w:t>
+                  </w:r>
+                </w:p>
+                <w:p>
+                  <w:r>
+                    <w:rPr>
+                      <w:b/>
+                    </w:rPr>
+                    <w:t>Question:</w:t>
+                  </w:r>
+                  <w:r>
+                    <w:t xml:space="preserve"> </w:t>
+                  </w:r>
+                  <w:r>
+                    <w:t>Display students' CGPA; if CGPA is NULL, show 0 instead.</w:t>
+                  </w:r>
+                </w:p>
+                <w:p>
+                  <w:r>
+                    <w:rPr>
+                      <w:b/>
+                    </w:rPr>
+                    <w:t>Answer:</w:t>
+                  </w:r>
+                  <w:r>
+                    <w:t xml:space="preserve"> </w:t>
+                  </w:r>
+                  <w:r>
+                    <w:t xml:space="preserve">SELECT </w:t>
+                  </w:r>
+                  <w:proofErr w:type="spellStart"/>
+                  <w:r>
+                    <w:t>S_Name</w:t>
+                  </w:r>
+                  <w:proofErr w:type="spellEnd"/>
+                  <w:r>
+                    <w:t xml:space="preserve">, </w:t>
+                  </w:r>
+                  <w:proofErr w:type="gramStart"/>
+                  <w:r>
+                    <w:t>NVL(</w:t>
+                  </w:r>
+                  <w:proofErr w:type="gramEnd"/>
+                  <w:r>
+                    <w:t xml:space="preserve">S_CGPA, 0) AS </w:t>
+                  </w:r>
+                  <w:proofErr w:type="spellStart"/>
+                  <w:r>
+                    <w:t>CGPA_or_Zero</w:t>
+                  </w:r>
+                  <w:proofErr w:type="spellEnd"/>
+                  <w:r>
+                    <w:t xml:space="preserve"> </w:t>
+                  </w:r>
+                  <w:r>
+                    <w:t>FROM Student;</w:t>
+                  </w:r>
+                </w:p>
+                <w:p>
+                  <w:r>
+                    <w:rPr>
+                      <w:noProof/>
+                    </w:rPr>
+                    <w:drawing>
+                      <wp:inline distT="0" distB="0" distL="0" distR="0" wp14:anchorId="3F14E81E" wp14:editId="263BA388">
+                        <wp:extent cx="2914650" cy="2256751"/>
+                        <wp:effectExtent l="0" t="0" r="0" b="0"/>
+                        <wp:docPr id="11" name="Picture 11"/>
+                        <wp:cNvGraphicFramePr>
+                          <a:graphicFrameLocks xmlns:a="http://schemas.openxmlformats.org/drawingml/2006/main" noChangeAspect="1"/>
+                        </wp:cNvGraphicFramePr>
+                        <a:graphic xmlns:a="http://schemas.openxmlformats.org/drawingml/2006/main">
+                          <a:graphicData uri="http://schemas.openxmlformats.org/drawingml/2006/picture">
+                            <pic:pic xmlns:pic="http://schemas.openxmlformats.org/drawingml/2006/picture">
+                              <pic:nvPicPr>
+                                <pic:cNvPr id="1" name=""/>
+                                <pic:cNvPicPr/>
+                              </pic:nvPicPr>
+                              <pic:blipFill>
+                                <a:blip r:embed="rId18"/>
+                                <a:stretch>
+                                  <a:fillRect/>
+                                </a:stretch>
+                              </pic:blipFill>
+                              <pic:spPr>
+                                <a:xfrm>
+                                  <a:off x="0" y="0"/>
+                                  <a:ext cx="2921152" cy="2261785"/>
+                                </a:xfrm>
+                                <a:prstGeom prst="rect">
+                                  <a:avLst/>
+                                </a:prstGeom>
+                              </pic:spPr>
+                            </pic:pic>
+                          </a:graphicData>
+                        </a:graphic>
+                      </wp:inline>
+                    </w:drawing>
+                  </w:r>
+                </w:p>
+                <w:p>
+                  <w:pPr>
+                    <w:rPr>
+                      <w:b/>
+                    </w:rPr>
+                  </w:pPr>
+                  <w:r>
+                    <w:rPr>
+                      <w:b/>
+                    </w:rPr>
+                    <w:t>9. Using MAX function</w:t>
+                  </w:r>
+                </w:p>
+                <w:p>
+                  <w:r>
+                    <w:rPr>
+                      <w:b/>
+                    </w:rPr>
+                    <w:t>Question:</w:t>
+                  </w:r>
+                  <w:r>
+                    <w:t xml:space="preserve"> </w:t>
+                  </w:r>
+                  <w:r>
+                    <w:t>Find the maximum CGPA among all students.</w:t>
+                  </w:r>
+                </w:p>
+                <w:p>
+                  <w:r>
+                    <w:rPr>
+                      <w:b/>
+                    </w:rPr>
+                    <w:t>Answer:</w:t>
+                  </w:r>
+                  <w:r>
+                    <w:rPr>
+                      <w:b/>
+                    </w:rPr>
+                    <w:t xml:space="preserve"> </w:t>
+                  </w:r>
+                  <w:r>
+                    <w:t xml:space="preserve">SELECT MAX(S_CGPA) AS </w:t>
+                  </w:r>
+                  <w:proofErr w:type="spellStart"/>
+                  <w:r>
+                    <w:t>Max_CGPA</w:t>
+                  </w:r>
+                  <w:proofErr w:type="spellEnd"/>
+                  <w:r>
+                    <w:rPr>
+                      <w:b/>
+                    </w:rPr>
+                    <w:t xml:space="preserve"> </w:t>
+                  </w:r>
+                  <w:r>
+                    <w:t>FROM Student;</w:t>
+                  </w:r>
+                </w:p>
+                <w:p>
+                  <w:pPr>
+                    <w:rPr>
+                      <w:b/>
+                    </w:rPr>
+                  </w:pPr>
+                  <w:r>
+                    <w:rPr>
+                      <w:noProof/>
+                    </w:rPr>
+                    <w:drawing>
+                      <wp:inline distT="0" distB="0" distL="0" distR="0" wp14:anchorId="287D03A0" wp14:editId="10543489">
+                        <wp:extent cx="3162300" cy="1098483"/>
+                        <wp:effectExtent l="0" t="0" r="0" b="0"/>
+                        <wp:docPr id="12" name="Picture 12"/>
+                        <wp:cNvGraphicFramePr>
+                          <a:graphicFrameLocks xmlns:a="http://schemas.openxmlformats.org/drawingml/2006/main" noChangeAspect="1"/>
+                        </wp:cNvGraphicFramePr>
+                        <a:graphic xmlns:a="http://schemas.openxmlformats.org/drawingml/2006/main">
+                          <a:graphicData uri="http://schemas.openxmlformats.org/drawingml/2006/picture">
+                            <pic:pic xmlns:pic="http://schemas.openxmlformats.org/drawingml/2006/picture">
+                              <pic:nvPicPr>
+                                <pic:cNvPr id="1" name=""/>
+                                <pic:cNvPicPr/>
+                              </pic:nvPicPr>
+                              <pic:blipFill>
+                                <a:blip r:embed="rId19"/>
+                                <a:stretch>
+                                  <a:fillRect/>
+                                </a:stretch>
+                              </pic:blipFill>
+                              <pic:spPr>
+                                <a:xfrm>
+                                  <a:off x="0" y="0"/>
+                                  <a:ext cx="3198436" cy="1111035"/>
+                                </a:xfrm>
+                                <a:prstGeom prst="rect">
+                                  <a:avLst/>
+                                </a:prstGeom>
+                              </pic:spPr>
+                            </pic:pic>
+                          </a:graphicData>
+                        </a:graphic>
+                      </wp:inline>
+                    </w:drawing>
+                  </w:r>
+                </w:p>
+                <w:p>
+                  <w:pPr>
+                    <w:rPr>
+                      <w:b/>
+                    </w:rPr>
+                  </w:pPr>
+                  <w:r>
+                    <w:rPr>
+                      <w:b/>
+                    </w:rPr>
+                    <w:t>10. Using SUM function</w:t>
+                  </w:r>
+                </w:p>
+                <w:p>
+                  <w:r>
+                    <w:rPr>
+                      <w:b/>
+                    </w:rPr>
+                    <w:t>Question:</w:t>
+                  </w:r>
+                  <w:r>
+                    <w:t xml:space="preserve"> </w:t>
+                  </w:r>
+                  <w:r>
+                    <w:t>Find the total points of all houses.</w:t>
+                  </w:r>
+                </w:p>
+                <w:p>
+                  <w:r>
+                    <w:rPr>
+                      <w:b/>
+                    </w:rPr>
+                    <w:t>Answer:</w:t>
+                  </w:r>
+                  <w:r>
+                    <w:t xml:space="preserve"> </w:t>
+                  </w:r>
+                  <w:r>
+                    <w:t>SELECT SUM(</w:t>
+                  </w:r>
+                  <w:proofErr w:type="spellStart"/>
+                  <w:r>
+                    <w:t>H_Points</w:t>
+                  </w:r>
+                  <w:proofErr w:type="spellEnd"/>
+                  <w:r>
+                    <w:t xml:space="preserve">) AS </w:t>
+                  </w:r>
+                  <w:proofErr w:type="spellStart"/>
+                  <w:r>
+                    <w:t>Total_House_Points</w:t>
+                  </w:r>
+                  <w:proofErr w:type="spellEnd"/>
+                  <w:r>
+                    <w:t xml:space="preserve"> </w:t>
+                  </w:r>
+                  <w:r>
+                    <w:t>FROM House;</w:t>
+                  </w:r>
+                </w:p>
+                <w:p>
+                  <w:r>
+                    <w:rPr>
+                      <w:noProof/>
+                    </w:rPr>
+                    <w:drawing>
+                      <wp:inline distT="0" distB="0" distL="0" distR="0" wp14:anchorId="5E745411" wp14:editId="0BD62EBD">
+                        <wp:extent cx="3057525" cy="1048991"/>
+                        <wp:effectExtent l="0" t="0" r="0" b="0"/>
+                        <wp:docPr id="13" name="Picture 13"/>
+                        <wp:cNvGraphicFramePr>
+                          <a:graphicFrameLocks xmlns:a="http://schemas.openxmlformats.org/drawingml/2006/main" noChangeAspect="1"/>
+                        </wp:cNvGraphicFramePr>
+                        <a:graphic xmlns:a="http://schemas.openxmlformats.org/drawingml/2006/main">
+                          <a:graphicData uri="http://schemas.openxmlformats.org/drawingml/2006/picture">
+                            <pic:pic xmlns:pic="http://schemas.openxmlformats.org/drawingml/2006/picture">
+                              <pic:nvPicPr>
+                                <pic:cNvPr id="1" name=""/>
+                                <pic:cNvPicPr/>
+                              </pic:nvPicPr>
+                              <pic:blipFill>
+                                <a:blip r:embed="rId20"/>
+                                <a:stretch>
+                                  <a:fillRect/>
+                                </a:stretch>
+                              </pic:blipFill>
+                              <pic:spPr>
+                                <a:xfrm>
+                                  <a:off x="0" y="0"/>
+                                  <a:ext cx="3083913" cy="1058044"/>
+                                </a:xfrm>
+                                <a:prstGeom prst="rect">
+                                  <a:avLst/>
+                                </a:prstGeom>
+                              </pic:spPr>
+                            </pic:pic>
+                          </a:graphicData>
+                        </a:graphic>
+                      </wp:inline>
+                    </w:drawing>
+                  </w:r>
+                </w:p>
+              </w:txbxContent>
+            </v:textbox>
+            <w10:wrap type="topAndBottom" anchorx="margin"/>
+          </v:shape>
+        </w:pict>
+      </w:r>
+    </w:p>
+    <w:p>
+      <w:pPr>
+        <w:rPr>
+          <w:rFonts w:ascii="Times New Roman" w:hAnsi="Times New Roman" w:cs="Times New Roman"/>
+          <w:sz w:val="24"/>
+        </w:rPr>
+      </w:pPr>
+      <w:r>
+        <w:rPr>
+          <w:noProof/>
+        </w:rPr>
+        <w:lastRenderedPageBreak/>
+        <w:pict w14:anchorId="4B15EF20">
+          <v:shape id="_x0000_s1035" type="#_x0000_t202" style="position:absolute;margin-left:-27.75pt;margin-top:4.5pt;width:525pt;height:675.75pt;z-index:251669504;visibility:visible;mso-wrap-distance-left:9pt;mso-wrap-distance-top:3.6pt;mso-wrap-distance-right:9pt;mso-wrap-distance-bottom:3.6pt;mso-width-relative:margin;mso-height-relative:margin;v-text-anchor:top">
+            <v:textbox>
+              <w:txbxContent>
+                <w:p>
+                  <w:pPr>
+                    <w:rPr>
+                      <w:b/>
+                    </w:rPr>
+                  </w:pPr>
+                  <w:r>
+                    <w:rPr>
+                      <w:b/>
+                    </w:rPr>
+                    <w:t>11. Using GROUP BY Clause</w:t>
+                  </w:r>
+                </w:p>
+                <w:p>
+                  <w:r>
+                    <w:rPr>
+                      <w:b/>
+                    </w:rPr>
+                    <w:t>Question:</w:t>
+                  </w:r>
+                  <w:r>
+                    <w:t xml:space="preserve"> </w:t>
+                  </w:r>
+                  <w:r>
+                    <w:t>Find the average CGPA of students grouped by their House Number.</w:t>
+                  </w:r>
+                </w:p>
+                <w:p>
+                  <w:r>
+                    <w:rPr>
+                      <w:b/>
+                    </w:rPr>
+                    <w:t>Answer:</w:t>
+                  </w:r>
+                  <w:r>
+                    <w:t xml:space="preserve"> </w:t>
+                  </w:r>
+                  <w:r>
+                    <w:t xml:space="preserve">SELECT </w:t>
+                  </w:r>
+                  <w:proofErr w:type="spellStart"/>
+                  <w:r>
+                    <w:t>H_No</w:t>
+                  </w:r>
+                  <w:proofErr w:type="spellEnd"/>
+                  <w:r>
+                    <w:t xml:space="preserve">, AVG(S_CGPA) AS </w:t>
+                  </w:r>
+                  <w:proofErr w:type="spellStart"/>
+                  <w:r>
+                    <w:t>Average_CGPA</w:t>
+                  </w:r>
+                  <w:proofErr w:type="spellEnd"/>
+                  <w:r>
+                    <w:t xml:space="preserve"> </w:t>
+                  </w:r>
+                  <w:r>
+                    <w:t>FROM Student</w:t>
+                  </w:r>
+                  <w:r>
+                    <w:t xml:space="preserve"> </w:t>
+                  </w:r>
+                  <w:r>
+                    <w:t xml:space="preserve">GROUP BY </w:t>
+                  </w:r>
+                  <w:proofErr w:type="spellStart"/>
+                  <w:r>
+                    <w:t>H_No</w:t>
+                  </w:r>
+                  <w:proofErr w:type="spellEnd"/>
+                  <w:r>
+                    <w:t>;</w:t>
+                  </w:r>
+                </w:p>
+                <w:p>
+                  <w:r>
+                    <w:rPr>
+                      <w:noProof/>
+                    </w:rPr>
+                    <w:drawing>
+                      <wp:inline distT="0" distB="0" distL="0" distR="0" wp14:anchorId="41FFAF54" wp14:editId="0F92E921">
+                        <wp:extent cx="3143250" cy="1676400"/>
+                        <wp:effectExtent l="0" t="0" r="0" b="0"/>
+                        <wp:docPr id="14" name="Picture 14"/>
+                        <wp:cNvGraphicFramePr>
+                          <a:graphicFrameLocks xmlns:a="http://schemas.openxmlformats.org/drawingml/2006/main" noChangeAspect="1"/>
+                        </wp:cNvGraphicFramePr>
+                        <a:graphic xmlns:a="http://schemas.openxmlformats.org/drawingml/2006/main">
+                          <a:graphicData uri="http://schemas.openxmlformats.org/drawingml/2006/picture">
+                            <pic:pic xmlns:pic="http://schemas.openxmlformats.org/drawingml/2006/picture">
+                              <pic:nvPicPr>
+                                <pic:cNvPr id="1" name=""/>
+                                <pic:cNvPicPr/>
+                              </pic:nvPicPr>
+                              <pic:blipFill>
+                                <a:blip r:embed="rId21"/>
+                                <a:stretch>
+                                  <a:fillRect/>
+                                </a:stretch>
+                              </pic:blipFill>
+                              <pic:spPr>
+                                <a:xfrm>
+                                  <a:off x="0" y="0"/>
+                                  <a:ext cx="3144400" cy="1677013"/>
+                                </a:xfrm>
+                                <a:prstGeom prst="rect">
+                                  <a:avLst/>
+                                </a:prstGeom>
+                              </pic:spPr>
+                            </pic:pic>
+                          </a:graphicData>
+                        </a:graphic>
+                      </wp:inline>
+                    </w:drawing>
+                  </w:r>
+                </w:p>
+                <w:p>
+                  <w:pPr>
+                    <w:rPr>
+                      <w:b/>
+                    </w:rPr>
+                  </w:pPr>
+                  <w:r>
+                    <w:rPr>
+                      <w:b/>
+                    </w:rPr>
+                    <w:t>12. Using HAVING Clause</w:t>
+                  </w:r>
+                </w:p>
+                <w:p>
+                  <w:r>
+                    <w:rPr>
+                      <w:b/>
+                    </w:rPr>
+                    <w:t>Question:</w:t>
+                  </w:r>
+                  <w:r>
+                    <w:t xml:space="preserve"> </w:t>
+                  </w:r>
+                  <w:r>
+                    <w:t>Find the house numbers where the average CGPA is greater than 3.0.</w:t>
+                  </w:r>
+                </w:p>
+                <w:p>
+                  <w:r>
+                    <w:rPr>
+                      <w:b/>
+                    </w:rPr>
+                    <w:t>Answer:</w:t>
+                  </w:r>
+                  <w:r>
+                    <w:t xml:space="preserve"> </w:t>
+                  </w:r>
+                  <w:r>
+                    <w:t xml:space="preserve">SELECT </w:t>
+                  </w:r>
+                  <w:proofErr w:type="spellStart"/>
+                  <w:r>
+                    <w:t>H_No</w:t>
+                  </w:r>
+                  <w:proofErr w:type="spellEnd"/>
+                  <w:r>
+                    <w:t xml:space="preserve">, AVG(S_CGPA) AS </w:t>
+                  </w:r>
+                  <w:proofErr w:type="spellStart"/>
+                  <w:r>
+                    <w:t>Average_CGPA</w:t>
+                  </w:r>
+                  <w:proofErr w:type="spellEnd"/>
+                  <w:r>
+                    <w:t xml:space="preserve"> </w:t>
+                  </w:r>
+                  <w:r>
+                    <w:t>FROM Student</w:t>
+                  </w:r>
+                  <w:r>
+                    <w:t xml:space="preserve"> </w:t>
+                  </w:r>
+                  <w:r>
+                    <w:t xml:space="preserve">GROUP BY </w:t>
+                  </w:r>
+                  <w:proofErr w:type="spellStart"/>
+                  <w:r>
+                    <w:t>H_No</w:t>
+                  </w:r>
+                  <w:proofErr w:type="spellEnd"/>
+                  <w:r>
+                    <w:t xml:space="preserve"> </w:t>
+                  </w:r>
+                  <w:r>
+                    <w:t>HAVING AVG(S_CGPA) &gt; 3.0;</w:t>
+                  </w:r>
+                </w:p>
+                <w:p>
+                  <w:r>
+                    <w:rPr>
+                      <w:noProof/>
+                    </w:rPr>
+                    <w:drawing>
+                      <wp:inline distT="0" distB="0" distL="0" distR="0" wp14:anchorId="53CC3703" wp14:editId="59A95BDF">
+                        <wp:extent cx="3286125" cy="1535250"/>
+                        <wp:effectExtent l="0" t="0" r="0" b="0"/>
+                        <wp:docPr id="15" name="Picture 15"/>
+                        <wp:cNvGraphicFramePr>
+                          <a:graphicFrameLocks xmlns:a="http://schemas.openxmlformats.org/drawingml/2006/main" noChangeAspect="1"/>
+                        </wp:cNvGraphicFramePr>
+                        <a:graphic xmlns:a="http://schemas.openxmlformats.org/drawingml/2006/main">
+                          <a:graphicData uri="http://schemas.openxmlformats.org/drawingml/2006/picture">
+                            <pic:pic xmlns:pic="http://schemas.openxmlformats.org/drawingml/2006/picture">
+                              <pic:nvPicPr>
+                                <pic:cNvPr id="1" name=""/>
+                                <pic:cNvPicPr/>
+                              </pic:nvPicPr>
+                              <pic:blipFill>
+                                <a:blip r:embed="rId22"/>
+                                <a:stretch>
+                                  <a:fillRect/>
+                                </a:stretch>
+                              </pic:blipFill>
+                              <pic:spPr>
+                                <a:xfrm>
+                                  <a:off x="0" y="0"/>
+                                  <a:ext cx="3313233" cy="1547915"/>
+                                </a:xfrm>
+                                <a:prstGeom prst="rect">
+                                  <a:avLst/>
+                                </a:prstGeom>
+                              </pic:spPr>
+                            </pic:pic>
+                          </a:graphicData>
+                        </a:graphic>
+                      </wp:inline>
+                    </w:drawing>
+                  </w:r>
+                </w:p>
+              </w:txbxContent>
+            </v:textbox>
+            <w10:wrap type="topAndBottom"/>
           </v:shape>
         </w:pict>
       </w:r>
@@ -2968,7 +4735,7 @@
 </file>
 
 <file path=word/endnotes.xml><?xml version="1.0" encoding="utf-8"?>
-<w:endnotes xmlns:wpc="http://schemas.microsoft.com/office/word/2010/wordprocessingCanvas" xmlns:cx="http://schemas.microsoft.com/office/drawing/2014/chartex" xmlns:cx1="http://schemas.microsoft.com/office/drawing/2015/9/8/chartex" xmlns:cx2="http://schemas.microsoft.com/office/drawing/2015/10/21/chartex" xmlns:cx3="http://schemas.microsoft.com/office/drawing/2016/5/9/chartex" xmlns:cx4="http://schemas.microsoft.com/office/drawing/2016/5/10/chartex" xmlns:cx5="http://schemas.microsoft.com/office/drawing/2016/5/11/chartex" xmlns:cx6="http://schemas.microsoft.com/office/drawing/2016/5/12/chartex" xmlns:cx7="http://schemas.microsoft.com/office/drawing/2016/5/13/chartex" xmlns:cx8="http://schemas.microsoft.com/office/drawing/2016/5/14/chartex" xmlns:mc="http://schemas.openxmlformats.org/markup-compatibility/2006" xmlns:aink="http://schemas.microsoft.com/office/drawing/2016/ink" xmlns:am3d="http://schemas.microsoft.com/office/drawing/2017/model3d" xmlns:o="urn:schemas-microsoft-com:office:office" xmlns:oel="http://schemas.microsoft.com/office/2019/extlst" xmlns:r="http://schemas.openxmlformats.org/officeDocument/2006/relationships" xmlns:m="http://schemas.openxmlformats.org/officeDocument/2006/math" xmlns:v="urn:schemas-microsoft-com:vml" xmlns:wp14="http://schemas.microsoft.com/office/word/2010/wordprocessingDrawing" xmlns:wp="http://schemas.openxmlformats.org/drawingml/2006/wordprocessingDrawing" xmlns:w10="urn:schemas-microsoft-com:office:word" xmlns:w="http://schemas.openxmlformats.org/wordprocessingml/2006/main" xmlns:w14="http://schemas.microsoft.com/office/word/2010/wordml" xmlns:w15="http://schemas.microsoft.com/office/word/2012/wordml" xmlns:w16cex="http://schemas.microsoft.com/office/word/2018/wordml/cex" xmlns:w16cid="http://schemas.microsoft.com/office/word/2016/wordml/cid" xmlns:w16="http://schemas.microsoft.com/office/word/2018/wordml" xmlns:w16du="http://schemas.microsoft.com/office/word/2023/wordml/word16du" xmlns:w16sdtdh="http://schemas.microsoft.com/office/word/2020/wordml/sdtdatahash" xmlns:w16sdtfl="http://schemas.microsoft.com/office/word/2024/wordml/sdtformatlock" xmlns:w16se="http://schemas.microsoft.com/office/word/2015/wordml/symex" xmlns:wpg="http://schemas.microsoft.com/office/word/2010/wordprocessingGroup" xmlns:wpi="http://schemas.microsoft.com/office/word/2010/wordprocessingInk" xmlns:wne="http://schemas.microsoft.com/office/word/2006/wordml" xmlns:wps="http://schemas.microsoft.com/office/word/2010/wordprocessingShape" mc:Ignorable="w14 w15 w16se w16cid w16 w16cex w16sdtdh w16sdtfl w16du wp14">
+<w:endnotes xmlns:wpc="http://schemas.microsoft.com/office/word/2010/wordprocessingCanvas" xmlns:cx="http://schemas.microsoft.com/office/drawing/2014/chartex" xmlns:cx1="http://schemas.microsoft.com/office/drawing/2015/9/8/chartex" xmlns:cx2="http://schemas.microsoft.com/office/drawing/2015/10/21/chartex" xmlns:cx3="http://schemas.microsoft.com/office/drawing/2016/5/9/chartex" xmlns:cx4="http://schemas.microsoft.com/office/drawing/2016/5/10/chartex" xmlns:cx5="http://schemas.microsoft.com/office/drawing/2016/5/11/chartex" xmlns:cx6="http://schemas.microsoft.com/office/drawing/2016/5/12/chartex" xmlns:cx7="http://schemas.microsoft.com/office/drawing/2016/5/13/chartex" xmlns:cx8="http://schemas.microsoft.com/office/drawing/2016/5/14/chartex" xmlns:mc="http://schemas.openxmlformats.org/markup-compatibility/2006" xmlns:aink="http://schemas.microsoft.com/office/drawing/2016/ink" xmlns:am3d="http://schemas.microsoft.com/office/drawing/2017/model3d" xmlns:o="urn:schemas-microsoft-com:office:office" xmlns:r="http://schemas.openxmlformats.org/officeDocument/2006/relationships" xmlns:m="http://schemas.openxmlformats.org/officeDocument/2006/math" xmlns:v="urn:schemas-microsoft-com:vml" xmlns:wp14="http://schemas.microsoft.com/office/word/2010/wordprocessingDrawing" xmlns:wp="http://schemas.openxmlformats.org/drawingml/2006/wordprocessingDrawing" xmlns:w10="urn:schemas-microsoft-com:office:word" xmlns:w="http://schemas.openxmlformats.org/wordprocessingml/2006/main" xmlns:w14="http://schemas.microsoft.com/office/word/2010/wordml" xmlns:w15="http://schemas.microsoft.com/office/word/2012/wordml" xmlns:w16cid="http://schemas.microsoft.com/office/word/2016/wordml/cid" xmlns:w16se="http://schemas.microsoft.com/office/word/2015/wordml/symex" xmlns:wpg="http://schemas.microsoft.com/office/word/2010/wordprocessingGroup" xmlns:wpi="http://schemas.microsoft.com/office/word/2010/wordprocessingInk" xmlns:wne="http://schemas.microsoft.com/office/word/2006/wordml" xmlns:wps="http://schemas.microsoft.com/office/word/2010/wordprocessingShape" mc:Ignorable="w14 w15 w16se w16cid wp14">
   <w:endnote w:type="separator" w:id="-1">
     <w:p>
       <w:pPr>
@@ -2993,7 +4760,7 @@
 </file>
 
 <file path=word/footnotes.xml><?xml version="1.0" encoding="utf-8"?>
-<w:footnotes xmlns:wpc="http://schemas.microsoft.com/office/word/2010/wordprocessingCanvas" xmlns:cx="http://schemas.microsoft.com/office/drawing/2014/chartex" xmlns:cx1="http://schemas.microsoft.com/office/drawing/2015/9/8/chartex" xmlns:cx2="http://schemas.microsoft.com/office/drawing/2015/10/21/chartex" xmlns:cx3="http://schemas.microsoft.com/office/drawing/2016/5/9/chartex" xmlns:cx4="http://schemas.microsoft.com/office/drawing/2016/5/10/chartex" xmlns:cx5="http://schemas.microsoft.com/office/drawing/2016/5/11/chartex" xmlns:cx6="http://schemas.microsoft.com/office/drawing/2016/5/12/chartex" xmlns:cx7="http://schemas.microsoft.com/office/drawing/2016/5/13/chartex" xmlns:cx8="http://schemas.microsoft.com/office/drawing/2016/5/14/chartex" xmlns:mc="http://schemas.openxmlformats.org/markup-compatibility/2006" xmlns:aink="http://schemas.microsoft.com/office/drawing/2016/ink" xmlns:am3d="http://schemas.microsoft.com/office/drawing/2017/model3d" xmlns:o="urn:schemas-microsoft-com:office:office" xmlns:oel="http://schemas.microsoft.com/office/2019/extlst" xmlns:r="http://schemas.openxmlformats.org/officeDocument/2006/relationships" xmlns:m="http://schemas.openxmlformats.org/officeDocument/2006/math" xmlns:v="urn:schemas-microsoft-com:vml" xmlns:wp14="http://schemas.microsoft.com/office/word/2010/wordprocessingDrawing" xmlns:wp="http://schemas.openxmlformats.org/drawingml/2006/wordprocessingDrawing" xmlns:w10="urn:schemas-microsoft-com:office:word" xmlns:w="http://schemas.openxmlformats.org/wordprocessingml/2006/main" xmlns:w14="http://schemas.microsoft.com/office/word/2010/wordml" xmlns:w15="http://schemas.microsoft.com/office/word/2012/wordml" xmlns:w16cex="http://schemas.microsoft.com/office/word/2018/wordml/cex" xmlns:w16cid="http://schemas.microsoft.com/office/word/2016/wordml/cid" xmlns:w16="http://schemas.microsoft.com/office/word/2018/wordml" xmlns:w16du="http://schemas.microsoft.com/office/word/2023/wordml/word16du" xmlns:w16sdtdh="http://schemas.microsoft.com/office/word/2020/wordml/sdtdatahash" xmlns:w16sdtfl="http://schemas.microsoft.com/office/word/2024/wordml/sdtformatlock" xmlns:w16se="http://schemas.microsoft.com/office/word/2015/wordml/symex" xmlns:wpg="http://schemas.microsoft.com/office/word/2010/wordprocessingGroup" xmlns:wpi="http://schemas.microsoft.com/office/word/2010/wordprocessingInk" xmlns:wne="http://schemas.microsoft.com/office/word/2006/wordml" xmlns:wps="http://schemas.microsoft.com/office/word/2010/wordprocessingShape" mc:Ignorable="w14 w15 w16se w16cid w16 w16cex w16sdtdh w16sdtfl w16du wp14">
+<w:footnotes xmlns:wpc="http://schemas.microsoft.com/office/word/2010/wordprocessingCanvas" xmlns:cx="http://schemas.microsoft.com/office/drawing/2014/chartex" xmlns:cx1="http://schemas.microsoft.com/office/drawing/2015/9/8/chartex" xmlns:cx2="http://schemas.microsoft.com/office/drawing/2015/10/21/chartex" xmlns:cx3="http://schemas.microsoft.com/office/drawing/2016/5/9/chartex" xmlns:cx4="http://schemas.microsoft.com/office/drawing/2016/5/10/chartex" xmlns:cx5="http://schemas.microsoft.com/office/drawing/2016/5/11/chartex" xmlns:cx6="http://schemas.microsoft.com/office/drawing/2016/5/12/chartex" xmlns:cx7="http://schemas.microsoft.com/office/drawing/2016/5/13/chartex" xmlns:cx8="http://schemas.microsoft.com/office/drawing/2016/5/14/chartex" xmlns:mc="http://schemas.openxmlformats.org/markup-compatibility/2006" xmlns:aink="http://schemas.microsoft.com/office/drawing/2016/ink" xmlns:am3d="http://schemas.microsoft.com/office/drawing/2017/model3d" xmlns:o="urn:schemas-microsoft-com:office:office" xmlns:r="http://schemas.openxmlformats.org/officeDocument/2006/relationships" xmlns:m="http://schemas.openxmlformats.org/officeDocument/2006/math" xmlns:v="urn:schemas-microsoft-com:vml" xmlns:wp14="http://schemas.microsoft.com/office/word/2010/wordprocessingDrawing" xmlns:wp="http://schemas.openxmlformats.org/drawingml/2006/wordprocessingDrawing" xmlns:w10="urn:schemas-microsoft-com:office:word" xmlns:w="http://schemas.openxmlformats.org/wordprocessingml/2006/main" xmlns:w14="http://schemas.microsoft.com/office/word/2010/wordml" xmlns:w15="http://schemas.microsoft.com/office/word/2012/wordml" xmlns:w16cid="http://schemas.microsoft.com/office/word/2016/wordml/cid" xmlns:w16se="http://schemas.microsoft.com/office/word/2015/wordml/symex" xmlns:wpg="http://schemas.microsoft.com/office/word/2010/wordprocessingGroup" xmlns:wpi="http://schemas.microsoft.com/office/word/2010/wordprocessingInk" xmlns:wne="http://schemas.microsoft.com/office/word/2006/wordml" xmlns:wps="http://schemas.microsoft.com/office/word/2010/wordprocessingShape" mc:Ignorable="w14 w15 w16se w16cid wp14">
   <w:footnote w:type="separator" w:id="-1">
     <w:p>
       <w:pPr>
@@ -3018,7 +4785,7 @@
 </file>
 
 <file path=word/header1.xml><?xml version="1.0" encoding="utf-8"?>
-<w:hdr xmlns:wpc="http://schemas.microsoft.com/office/word/2010/wordprocessingCanvas" xmlns:cx="http://schemas.microsoft.com/office/drawing/2014/chartex" xmlns:cx1="http://schemas.microsoft.com/office/drawing/2015/9/8/chartex" xmlns:cx2="http://schemas.microsoft.com/office/drawing/2015/10/21/chartex" xmlns:cx3="http://schemas.microsoft.com/office/drawing/2016/5/9/chartex" xmlns:cx4="http://schemas.microsoft.com/office/drawing/2016/5/10/chartex" xmlns:cx5="http://schemas.microsoft.com/office/drawing/2016/5/11/chartex" xmlns:cx6="http://schemas.microsoft.com/office/drawing/2016/5/12/chartex" xmlns:cx7="http://schemas.microsoft.com/office/drawing/2016/5/13/chartex" xmlns:cx8="http://schemas.microsoft.com/office/drawing/2016/5/14/chartex" xmlns:mc="http://schemas.openxmlformats.org/markup-compatibility/2006" xmlns:aink="http://schemas.microsoft.com/office/drawing/2016/ink" xmlns:am3d="http://schemas.microsoft.com/office/drawing/2017/model3d" xmlns:o="urn:schemas-microsoft-com:office:office" xmlns:oel="http://schemas.microsoft.com/office/2019/extlst" xmlns:r="http://schemas.openxmlformats.org/officeDocument/2006/relationships" xmlns:m="http://schemas.openxmlformats.org/officeDocument/2006/math" xmlns:v="urn:schemas-microsoft-com:vml" xmlns:wp14="http://schemas.microsoft.com/office/word/2010/wordprocessingDrawing" xmlns:wp="http://schemas.openxmlformats.org/drawingml/2006/wordprocessingDrawing" xmlns:w10="urn:schemas-microsoft-com:office:word" xmlns:w="http://schemas.openxmlformats.org/wordprocessingml/2006/main" xmlns:w14="http://schemas.microsoft.com/office/word/2010/wordml" xmlns:w15="http://schemas.microsoft.com/office/word/2012/wordml" xmlns:w16cex="http://schemas.microsoft.com/office/word/2018/wordml/cex" xmlns:w16cid="http://schemas.microsoft.com/office/word/2016/wordml/cid" xmlns:w16="http://schemas.microsoft.com/office/word/2018/wordml" xmlns:w16du="http://schemas.microsoft.com/office/word/2023/wordml/word16du" xmlns:w16sdtdh="http://schemas.microsoft.com/office/word/2020/wordml/sdtdatahash" xmlns:w16sdtfl="http://schemas.microsoft.com/office/word/2024/wordml/sdtformatlock" xmlns:w16se="http://schemas.microsoft.com/office/word/2015/wordml/symex" xmlns:wpg="http://schemas.microsoft.com/office/word/2010/wordprocessingGroup" xmlns:wpi="http://schemas.microsoft.com/office/word/2010/wordprocessingInk" xmlns:wne="http://schemas.microsoft.com/office/word/2006/wordml" xmlns:wps="http://schemas.microsoft.com/office/word/2010/wordprocessingShape" mc:Ignorable="w14 w15 w16se w16cid w16 w16cex w16sdtdh w16sdtfl w16du wp14">
+<w:hdr xmlns:wpc="http://schemas.microsoft.com/office/word/2010/wordprocessingCanvas" xmlns:cx="http://schemas.microsoft.com/office/drawing/2014/chartex" xmlns:cx1="http://schemas.microsoft.com/office/drawing/2015/9/8/chartex" xmlns:cx2="http://schemas.microsoft.com/office/drawing/2015/10/21/chartex" xmlns:cx3="http://schemas.microsoft.com/office/drawing/2016/5/9/chartex" xmlns:cx4="http://schemas.microsoft.com/office/drawing/2016/5/10/chartex" xmlns:cx5="http://schemas.microsoft.com/office/drawing/2016/5/11/chartex" xmlns:cx6="http://schemas.microsoft.com/office/drawing/2016/5/12/chartex" xmlns:cx7="http://schemas.microsoft.com/office/drawing/2016/5/13/chartex" xmlns:cx8="http://schemas.microsoft.com/office/drawing/2016/5/14/chartex" xmlns:mc="http://schemas.openxmlformats.org/markup-compatibility/2006" xmlns:aink="http://schemas.microsoft.com/office/drawing/2016/ink" xmlns:am3d="http://schemas.microsoft.com/office/drawing/2017/model3d" xmlns:o="urn:schemas-microsoft-com:office:office" xmlns:r="http://schemas.openxmlformats.org/officeDocument/2006/relationships" xmlns:m="http://schemas.openxmlformats.org/officeDocument/2006/math" xmlns:v="urn:schemas-microsoft-com:vml" xmlns:wp14="http://schemas.microsoft.com/office/word/2010/wordprocessingDrawing" xmlns:wp="http://schemas.openxmlformats.org/drawingml/2006/wordprocessingDrawing" xmlns:w10="urn:schemas-microsoft-com:office:word" xmlns:w="http://schemas.openxmlformats.org/wordprocessingml/2006/main" xmlns:w14="http://schemas.microsoft.com/office/word/2010/wordml" xmlns:w15="http://schemas.microsoft.com/office/word/2012/wordml" xmlns:w16cid="http://schemas.microsoft.com/office/word/2016/wordml/cid" xmlns:w16se="http://schemas.microsoft.com/office/word/2015/wordml/symex" xmlns:wpg="http://schemas.microsoft.com/office/word/2010/wordprocessingGroup" xmlns:wpi="http://schemas.microsoft.com/office/word/2010/wordprocessingInk" xmlns:wne="http://schemas.microsoft.com/office/word/2006/wordml" xmlns:wps="http://schemas.microsoft.com/office/word/2010/wordprocessingShape" mc:Ignorable="w14 w15 w16se w16cid wp14">
   <w:p>
     <w:pPr>
       <w:pStyle w:val="Header"/>
@@ -3033,7 +4800,7 @@
 </file>
 
 <file path=word/numbering.xml><?xml version="1.0" encoding="utf-8"?>
-<w:numbering xmlns:wpc="http://schemas.microsoft.com/office/word/2010/wordprocessingCanvas" xmlns:cx="http://schemas.microsoft.com/office/drawing/2014/chartex" xmlns:cx1="http://schemas.microsoft.com/office/drawing/2015/9/8/chartex" xmlns:cx2="http://schemas.microsoft.com/office/drawing/2015/10/21/chartex" xmlns:cx3="http://schemas.microsoft.com/office/drawing/2016/5/9/chartex" xmlns:cx4="http://schemas.microsoft.com/office/drawing/2016/5/10/chartex" xmlns:cx5="http://schemas.microsoft.com/office/drawing/2016/5/11/chartex" xmlns:cx6="http://schemas.microsoft.com/office/drawing/2016/5/12/chartex" xmlns:cx7="http://schemas.microsoft.com/office/drawing/2016/5/13/chartex" xmlns:cx8="http://schemas.microsoft.com/office/drawing/2016/5/14/chartex" xmlns:mc="http://schemas.openxmlformats.org/markup-compatibility/2006" xmlns:aink="http://schemas.microsoft.com/office/drawing/2016/ink" xmlns:am3d="http://schemas.microsoft.com/office/drawing/2017/model3d" xmlns:o="urn:schemas-microsoft-com:office:office" xmlns:oel="http://schemas.microsoft.com/office/2019/extlst" xmlns:r="http://schemas.openxmlformats.org/officeDocument/2006/relationships" xmlns:m="http://schemas.openxmlformats.org/officeDocument/2006/math" xmlns:v="urn:schemas-microsoft-com:vml" xmlns:wp14="http://schemas.microsoft.com/office/word/2010/wordprocessingDrawing" xmlns:wp="http://schemas.openxmlformats.org/drawingml/2006/wordprocessingDrawing" xmlns:w10="urn:schemas-microsoft-com:office:word" xmlns:w="http://schemas.openxmlformats.org/wordprocessingml/2006/main" xmlns:w14="http://schemas.microsoft.com/office/word/2010/wordml" xmlns:w15="http://schemas.microsoft.com/office/word/2012/wordml" xmlns:w16cex="http://schemas.microsoft.com/office/word/2018/wordml/cex" xmlns:w16cid="http://schemas.microsoft.com/office/word/2016/wordml/cid" xmlns:w16="http://schemas.microsoft.com/office/word/2018/wordml" xmlns:w16du="http://schemas.microsoft.com/office/word/2023/wordml/word16du" xmlns:w16sdtdh="http://schemas.microsoft.com/office/word/2020/wordml/sdtdatahash" xmlns:w16sdtfl="http://schemas.microsoft.com/office/word/2024/wordml/sdtformatlock" xmlns:w16se="http://schemas.microsoft.com/office/word/2015/wordml/symex" xmlns:wpg="http://schemas.microsoft.com/office/word/2010/wordprocessingGroup" xmlns:wpi="http://schemas.microsoft.com/office/word/2010/wordprocessingInk" xmlns:wne="http://schemas.microsoft.com/office/word/2006/wordml" xmlns:wps="http://schemas.microsoft.com/office/word/2010/wordprocessingShape" mc:Ignorable="w14 w15 w16se w16cid w16 w16cex w16sdtdh w16sdtfl w16du wp14">
+<w:numbering xmlns:wpc="http://schemas.microsoft.com/office/word/2010/wordprocessingCanvas" xmlns:cx="http://schemas.microsoft.com/office/drawing/2014/chartex" xmlns:cx1="http://schemas.microsoft.com/office/drawing/2015/9/8/chartex" xmlns:cx2="http://schemas.microsoft.com/office/drawing/2015/10/21/chartex" xmlns:cx3="http://schemas.microsoft.com/office/drawing/2016/5/9/chartex" xmlns:cx4="http://schemas.microsoft.com/office/drawing/2016/5/10/chartex" xmlns:cx5="http://schemas.microsoft.com/office/drawing/2016/5/11/chartex" xmlns:cx6="http://schemas.microsoft.com/office/drawing/2016/5/12/chartex" xmlns:cx7="http://schemas.microsoft.com/office/drawing/2016/5/13/chartex" xmlns:cx8="http://schemas.microsoft.com/office/drawing/2016/5/14/chartex" xmlns:mc="http://schemas.openxmlformats.org/markup-compatibility/2006" xmlns:aink="http://schemas.microsoft.com/office/drawing/2016/ink" xmlns:am3d="http://schemas.microsoft.com/office/drawing/2017/model3d" xmlns:o="urn:schemas-microsoft-com:office:office" xmlns:r="http://schemas.openxmlformats.org/officeDocument/2006/relationships" xmlns:m="http://schemas.openxmlformats.org/officeDocument/2006/math" xmlns:v="urn:schemas-microsoft-com:vml" xmlns:wp14="http://schemas.microsoft.com/office/word/2010/wordprocessingDrawing" xmlns:wp="http://schemas.openxmlformats.org/drawingml/2006/wordprocessingDrawing" xmlns:w10="urn:schemas-microsoft-com:office:word" xmlns:w="http://schemas.openxmlformats.org/wordprocessingml/2006/main" xmlns:w14="http://schemas.microsoft.com/office/word/2010/wordml" xmlns:w15="http://schemas.microsoft.com/office/word/2012/wordml" xmlns:w16cid="http://schemas.microsoft.com/office/word/2016/wordml/cid" xmlns:w16se="http://schemas.microsoft.com/office/word/2015/wordml/symex" xmlns:wpg="http://schemas.microsoft.com/office/word/2010/wordprocessingGroup" xmlns:wpi="http://schemas.microsoft.com/office/word/2010/wordprocessingInk" xmlns:wne="http://schemas.microsoft.com/office/word/2006/wordml" xmlns:wps="http://schemas.microsoft.com/office/word/2010/wordprocessingShape" mc:Ignorable="w14 w15 w16se w16cid wp14">
   <w:abstractNum w:abstractNumId="0" w15:restartNumberingAfterBreak="0">
     <w:nsid w:val="05B77A93"/>
     <w:multiLevelType w:val="hybridMultilevel"/>
@@ -3727,32 +5494,32 @@
       </w:rPr>
     </w:lvl>
   </w:abstractNum>
-  <w:num w:numId="1" w16cid:durableId="788470375">
+  <w:num w:numId="1">
     <w:abstractNumId w:val="5"/>
   </w:num>
-  <w:num w:numId="2" w16cid:durableId="182717495">
+  <w:num w:numId="2">
     <w:abstractNumId w:val="2"/>
   </w:num>
-  <w:num w:numId="3" w16cid:durableId="1118570249">
+  <w:num w:numId="3">
     <w:abstractNumId w:val="4"/>
   </w:num>
-  <w:num w:numId="4" w16cid:durableId="1259175693">
+  <w:num w:numId="4">
     <w:abstractNumId w:val="3"/>
   </w:num>
-  <w:num w:numId="5" w16cid:durableId="908342289">
+  <w:num w:numId="5">
     <w:abstractNumId w:val="1"/>
   </w:num>
-  <w:num w:numId="6" w16cid:durableId="1624261694">
+  <w:num w:numId="6">
     <w:abstractNumId w:val="0"/>
   </w:num>
-  <w:num w:numId="7" w16cid:durableId="1125074624">
+  <w:num w:numId="7">
     <w:abstractNumId w:val="6"/>
   </w:num>
 </w:numbering>
 </file>
 
 <file path=word/styles.xml><?xml version="1.0" encoding="utf-8"?>
-<w:styles xmlns:mc="http://schemas.openxmlformats.org/markup-compatibility/2006" xmlns:r="http://schemas.openxmlformats.org/officeDocument/2006/relationships" xmlns:w="http://schemas.openxmlformats.org/wordprocessingml/2006/main" xmlns:w14="http://schemas.microsoft.com/office/word/2010/wordml" xmlns:w15="http://schemas.microsoft.com/office/word/2012/wordml" xmlns:w16cex="http://schemas.microsoft.com/office/word/2018/wordml/cex" xmlns:w16cid="http://schemas.microsoft.com/office/word/2016/wordml/cid" xmlns:w16="http://schemas.microsoft.com/office/word/2018/wordml" xmlns:w16du="http://schemas.microsoft.com/office/word/2023/wordml/word16du" xmlns:w16sdtdh="http://schemas.microsoft.com/office/word/2020/wordml/sdtdatahash" xmlns:w16sdtfl="http://schemas.microsoft.com/office/word/2024/wordml/sdtformatlock" xmlns:w16se="http://schemas.microsoft.com/office/word/2015/wordml/symex" mc:Ignorable="w14 w15 w16se w16cid w16 w16cex w16sdtdh w16sdtfl w16du">
+<w:styles xmlns:mc="http://schemas.openxmlformats.org/markup-compatibility/2006" xmlns:r="http://schemas.openxmlformats.org/officeDocument/2006/relationships" xmlns:w="http://schemas.openxmlformats.org/wordprocessingml/2006/main" xmlns:w14="http://schemas.microsoft.com/office/word/2010/wordml" xmlns:w15="http://schemas.microsoft.com/office/word/2012/wordml" xmlns:w16cid="http://schemas.microsoft.com/office/word/2016/wordml/cid" xmlns:w16se="http://schemas.microsoft.com/office/word/2015/wordml/symex" mc:Ignorable="w14 w15 w16se w16cid">
   <w:docDefaults>
     <w:rPrDefault>
       <w:rPr>
@@ -3768,7 +5535,7 @@
       </w:pPr>
     </w:pPrDefault>
   </w:docDefaults>
-  <w:latentStyles w:defLockedState="0" w:defUIPriority="99" w:defSemiHidden="0" w:defUnhideWhenUsed="0" w:defQFormat="0" w:count="376">
+  <w:latentStyles w:defLockedState="0" w:defUIPriority="99" w:defSemiHidden="0" w:defUnhideWhenUsed="0" w:defQFormat="0" w:count="375">
     <w:lsdException w:name="Normal" w:uiPriority="0" w:qFormat="1"/>
     <w:lsdException w:name="heading 1" w:uiPriority="9" w:qFormat="1"/>
     <w:lsdException w:name="heading 2" w:semiHidden="1" w:uiPriority="9" w:unhideWhenUsed="1" w:qFormat="1"/>
@@ -4144,7 +5911,6 @@
     <w:lsdException w:name="Smart Hyperlink" w:semiHidden="1" w:unhideWhenUsed="1"/>
     <w:lsdException w:name="Hashtag" w:semiHidden="1" w:unhideWhenUsed="1"/>
     <w:lsdException w:name="Unresolved Mention" w:semiHidden="1" w:unhideWhenUsed="1"/>
-    <w:lsdException w:name="Smart Link" w:semiHidden="1" w:unhideWhenUsed="1"/>
   </w:latentStyles>
   <w:style w:type="paragraph" w:default="1" w:styleId="Normal">
     <w:name w:val="Normal"/>

</xml_diff>